<commit_message>
- Methodologies - Navigation techniques - Components
</commit_message>
<xml_diff>
--- a/FYP Analysis.docx
+++ b/FYP Analysis.docx
@@ -291,6 +291,9 @@
           <w:p>
             <w:pPr>
               <w:jc w:val="center"/>
+              <w:rPr>
+                <w:b/>
+              </w:rPr>
             </w:pPr>
             <w:r>
               <w:rPr>
@@ -298,8 +301,8 @@
                 <w:lang w:eastAsia="en-GB"/>
               </w:rPr>
               <w:drawing>
-                <wp:inline distT="0" distB="0" distL="0" distR="0" wp14:anchorId="3686EF0B" wp14:editId="718D5634">
-                  <wp:extent cx="1448130" cy="1219478"/>
+                <wp:inline distT="0" distB="0" distL="0" distR="0" wp14:anchorId="597863CE" wp14:editId="747C96F3">
+                  <wp:extent cx="1447800" cy="1219200"/>
                   <wp:effectExtent l="0" t="0" r="0" b="0"/>
                   <wp:docPr id="6" name="Picture 6"/>
                   <wp:cNvGraphicFramePr>
@@ -313,7 +316,13 @@
                           <pic:cNvPicPr/>
                         </pic:nvPicPr>
                         <pic:blipFill>
-                          <a:blip r:embed="rId5"/>
+                          <a:blip r:embed="rId6">
+                            <a:extLst>
+                              <a:ext uri="{28A0092B-C50C-407E-A947-70E740481C1C}">
+                                <a14:useLocalDpi xmlns:a14="http://schemas.microsoft.com/office/drawing/2010/main" val="0"/>
+                              </a:ext>
+                            </a:extLst>
+                          </a:blip>
                           <a:stretch>
                             <a:fillRect/>
                           </a:stretch>
@@ -321,7 +330,7 @@
                         <pic:spPr>
                           <a:xfrm>
                             <a:off x="0" y="0"/>
-                            <a:ext cx="1448130" cy="1219478"/>
+                            <a:ext cx="1447800" cy="1219200"/>
                           </a:xfrm>
                           <a:prstGeom prst="rect">
                             <a:avLst/>
@@ -334,6 +343,28 @@
               </w:drawing>
             </w:r>
           </w:p>
+          <w:p>
+            <w:pPr>
+              <w:jc w:val="center"/>
+              <w:rPr>
+                <w:b/>
+              </w:rPr>
+            </w:pPr>
+            <w:r>
+              <w:rPr>
+                <w:b/>
+              </w:rPr>
+              <w:t>Valid Maze</w:t>
+            </w:r>
+          </w:p>
+          <w:p>
+            <w:pPr>
+              <w:jc w:val="center"/>
+            </w:pPr>
+            <w:r>
+              <w:t>Start and Finish are accessible inside the maze</w:t>
+            </w:r>
+          </w:p>
         </w:tc>
         <w:tc>
           <w:tcPr>
@@ -341,28 +372,10 @@
           </w:tcPr>
           <w:p>
             <w:pPr>
+              <w:jc w:val="center"/>
               <w:rPr>
                 <w:b/>
               </w:rPr>
-            </w:pPr>
-            <w:r>
-              <w:rPr>
-                <w:b/>
-              </w:rPr>
-              <w:t>Valid Maze</w:t>
-            </w:r>
-          </w:p>
-          <w:p/>
-        </w:tc>
-      </w:tr>
-      <w:tr>
-        <w:tc>
-          <w:tcPr>
-            <w:tcW w:w="4508" w:type="dxa"/>
-          </w:tcPr>
-          <w:p>
-            <w:pPr>
-              <w:jc w:val="center"/>
             </w:pPr>
             <w:r>
               <w:rPr>
@@ -370,91 +383,10 @@
                 <w:lang w:eastAsia="en-GB"/>
               </w:rPr>
               <w:drawing>
-                <wp:inline distT="0" distB="0" distL="0" distR="0" wp14:anchorId="597602C6" wp14:editId="1F554EE8">
+                <wp:inline distT="0" distB="0" distL="0" distR="0" wp14:anchorId="2235A375" wp14:editId="7ECC8EC6">
                   <wp:extent cx="1892731" cy="1219478"/>
                   <wp:effectExtent l="0" t="0" r="0" b="0"/>
                   <wp:docPr id="1" name="Picture 1"/>
-                  <wp:cNvGraphicFramePr>
-                    <a:graphicFrameLocks xmlns:a="http://schemas.openxmlformats.org/drawingml/2006/main" noChangeAspect="1"/>
-                  </wp:cNvGraphicFramePr>
-                  <a:graphic xmlns:a="http://schemas.openxmlformats.org/drawingml/2006/main">
-                    <a:graphicData uri="http://schemas.openxmlformats.org/drawingml/2006/picture">
-                      <pic:pic xmlns:pic="http://schemas.openxmlformats.org/drawingml/2006/picture">
-                        <pic:nvPicPr>
-                          <pic:cNvPr id="1" name=""/>
-                          <pic:cNvPicPr/>
-                        </pic:nvPicPr>
-                        <pic:blipFill>
-                          <a:blip r:embed="rId6"/>
-                          <a:stretch>
-                            <a:fillRect/>
-                          </a:stretch>
-                        </pic:blipFill>
-                        <pic:spPr>
-                          <a:xfrm>
-                            <a:off x="0" y="0"/>
-                            <a:ext cx="1892731" cy="1219478"/>
-                          </a:xfrm>
-                          <a:prstGeom prst="rect">
-                            <a:avLst/>
-                          </a:prstGeom>
-                        </pic:spPr>
-                      </pic:pic>
-                    </a:graphicData>
-                  </a:graphic>
-                </wp:inline>
-              </w:drawing>
-            </w:r>
-          </w:p>
-        </w:tc>
-        <w:tc>
-          <w:tcPr>
-            <w:tcW w:w="4508" w:type="dxa"/>
-          </w:tcPr>
-          <w:p>
-            <w:pPr>
-              <w:rPr>
-                <w:b/>
-              </w:rPr>
-            </w:pPr>
-            <w:r>
-              <w:rPr>
-                <w:b/>
-              </w:rPr>
-              <w:t>Valid Maze</w:t>
-            </w:r>
-          </w:p>
-          <w:p>
-            <w:r>
-              <w:t>Multiple routes to the finish</w:t>
-            </w:r>
-          </w:p>
-          <w:p>
-            <w:r>
-              <w:t>Dead ends</w:t>
-            </w:r>
-          </w:p>
-        </w:tc>
-      </w:tr>
-      <w:tr>
-        <w:tc>
-          <w:tcPr>
-            <w:tcW w:w="4508" w:type="dxa"/>
-          </w:tcPr>
-          <w:p>
-            <w:pPr>
-              <w:jc w:val="center"/>
-            </w:pPr>
-            <w:r>
-              <w:rPr>
-                <w:noProof/>
-                <w:lang w:eastAsia="en-GB"/>
-              </w:rPr>
-              <w:drawing>
-                <wp:inline distT="0" distB="0" distL="0" distR="0" wp14:anchorId="68EB735E" wp14:editId="76CC4779">
-                  <wp:extent cx="2121383" cy="1219478"/>
-                  <wp:effectExtent l="0" t="0" r="0" b="0"/>
-                  <wp:docPr id="8" name="Picture 8"/>
                   <wp:cNvGraphicFramePr>
                     <a:graphicFrameLocks xmlns:a="http://schemas.openxmlformats.org/drawingml/2006/main" noChangeAspect="1"/>
                   </wp:cNvGraphicFramePr>
@@ -474,7 +406,7 @@
                         <pic:spPr>
                           <a:xfrm>
                             <a:off x="0" y="0"/>
-                            <a:ext cx="2121383" cy="1219478"/>
+                            <a:ext cx="1892731" cy="1219478"/>
                           </a:xfrm>
                           <a:prstGeom prst="rect">
                             <a:avLst/>
@@ -487,13 +419,9 @@
               </w:drawing>
             </w:r>
           </w:p>
-        </w:tc>
-        <w:tc>
-          <w:tcPr>
-            <w:tcW w:w="4508" w:type="dxa"/>
-          </w:tcPr>
-          <w:p>
-            <w:pPr>
+          <w:p>
+            <w:pPr>
+              <w:jc w:val="center"/>
               <w:rPr>
                 <w:b/>
               </w:rPr>
@@ -506,8 +434,14 @@
             </w:r>
           </w:p>
           <w:p>
-            <w:r>
-              <w:t>Loops and many routes to finish</w:t>
+            <w:pPr>
+              <w:jc w:val="center"/>
+            </w:pPr>
+            <w:r>
+              <w:t>Multiple routes to the finish</w:t>
+            </w:r>
+            <w:r>
+              <w:t xml:space="preserve"> with dead-ends</w:t>
             </w:r>
           </w:p>
         </w:tc>
@@ -520,18 +454,20 @@
           <w:p>
             <w:pPr>
               <w:jc w:val="center"/>
+              <w:rPr>
+                <w:b/>
+              </w:rPr>
             </w:pPr>
             <w:r>
               <w:rPr>
                 <w:noProof/>
                 <w:lang w:eastAsia="en-GB"/>
               </w:rPr>
-              <w:lastRenderedPageBreak/>
               <w:drawing>
-                <wp:inline distT="0" distB="0" distL="0" distR="0" wp14:anchorId="6A212A04" wp14:editId="1A03ABC4">
-                  <wp:extent cx="1333804" cy="1219478"/>
+                <wp:inline distT="0" distB="0" distL="0" distR="0" wp14:anchorId="02D6C627" wp14:editId="047C8231">
+                  <wp:extent cx="2121383" cy="1219478"/>
                   <wp:effectExtent l="0" t="0" r="0" b="0"/>
-                  <wp:docPr id="9" name="Picture 9"/>
+                  <wp:docPr id="8" name="Picture 8"/>
                   <wp:cNvGraphicFramePr>
                     <a:graphicFrameLocks xmlns:a="http://schemas.openxmlformats.org/drawingml/2006/main" noChangeAspect="1"/>
                   </wp:cNvGraphicFramePr>
@@ -551,7 +487,7 @@
                         <pic:spPr>
                           <a:xfrm>
                             <a:off x="0" y="0"/>
-                            <a:ext cx="1333804" cy="1219478"/>
+                            <a:ext cx="2121383" cy="1219478"/>
                           </a:xfrm>
                           <a:prstGeom prst="rect">
                             <a:avLst/>
@@ -564,6 +500,28 @@
               </w:drawing>
             </w:r>
           </w:p>
+          <w:p>
+            <w:pPr>
+              <w:jc w:val="center"/>
+              <w:rPr>
+                <w:b/>
+              </w:rPr>
+            </w:pPr>
+            <w:r>
+              <w:rPr>
+                <w:b/>
+              </w:rPr>
+              <w:t>Valid Maze</w:t>
+            </w:r>
+          </w:p>
+          <w:p>
+            <w:pPr>
+              <w:jc w:val="center"/>
+            </w:pPr>
+            <w:r>
+              <w:t>Loops and many routes to finish</w:t>
+            </w:r>
+          </w:p>
         </w:tc>
         <w:tc>
           <w:tcPr>
@@ -571,32 +529,10 @@
           </w:tcPr>
           <w:p>
             <w:pPr>
+              <w:jc w:val="center"/>
               <w:rPr>
                 <w:b/>
               </w:rPr>
-            </w:pPr>
-            <w:r>
-              <w:rPr>
-                <w:b/>
-              </w:rPr>
-              <w:t>Invalid Maze</w:t>
-            </w:r>
-          </w:p>
-          <w:p>
-            <w:r>
-              <w:t>Has openings</w:t>
-            </w:r>
-          </w:p>
-        </w:tc>
-      </w:tr>
-      <w:tr>
-        <w:tc>
-          <w:tcPr>
-            <w:tcW w:w="4508" w:type="dxa"/>
-          </w:tcPr>
-          <w:p>
-            <w:pPr>
-              <w:jc w:val="center"/>
             </w:pPr>
             <w:r>
               <w:rPr>
@@ -604,10 +540,10 @@
                 <w:lang w:eastAsia="en-GB"/>
               </w:rPr>
               <w:drawing>
-                <wp:inline distT="0" distB="0" distL="0" distR="0" wp14:anchorId="5D559B48" wp14:editId="173C16D2">
-                  <wp:extent cx="1333804" cy="1333804"/>
+                <wp:inline distT="0" distB="0" distL="0" distR="0" wp14:anchorId="4A753FC2" wp14:editId="0F1BD46A">
+                  <wp:extent cx="1333804" cy="1219478"/>
                   <wp:effectExtent l="0" t="0" r="0" b="0"/>
-                  <wp:docPr id="10" name="Picture 10"/>
+                  <wp:docPr id="9" name="Picture 9"/>
                   <wp:cNvGraphicFramePr>
                     <a:graphicFrameLocks xmlns:a="http://schemas.openxmlformats.org/drawingml/2006/main" noChangeAspect="1"/>
                   </wp:cNvGraphicFramePr>
@@ -627,7 +563,7 @@
                         <pic:spPr>
                           <a:xfrm>
                             <a:off x="0" y="0"/>
-                            <a:ext cx="1333804" cy="1333804"/>
+                            <a:ext cx="1333804" cy="1219478"/>
                           </a:xfrm>
                           <a:prstGeom prst="rect">
                             <a:avLst/>
@@ -640,13 +576,9 @@
               </w:drawing>
             </w:r>
           </w:p>
-        </w:tc>
-        <w:tc>
-          <w:tcPr>
-            <w:tcW w:w="4508" w:type="dxa"/>
-          </w:tcPr>
-          <w:p>
-            <w:pPr>
+          <w:p>
+            <w:pPr>
+              <w:jc w:val="center"/>
               <w:rPr>
                 <w:b/>
               </w:rPr>
@@ -659,8 +591,11 @@
             </w:r>
           </w:p>
           <w:p>
-            <w:r>
-              <w:t>No possible route to the finish</w:t>
+            <w:pPr>
+              <w:jc w:val="center"/>
+            </w:pPr>
+            <w:r>
+              <w:t>Has openings</w:t>
             </w:r>
           </w:p>
         </w:tc>
@@ -673,6 +608,9 @@
           <w:p>
             <w:pPr>
               <w:jc w:val="center"/>
+              <w:rPr>
+                <w:b/>
+              </w:rPr>
             </w:pPr>
             <w:r>
               <w:rPr>
@@ -680,10 +618,10 @@
                 <w:lang w:eastAsia="en-GB"/>
               </w:rPr>
               <w:drawing>
-                <wp:inline distT="0" distB="0" distL="0" distR="0" wp14:anchorId="1B5394BA" wp14:editId="13DD34E5">
-                  <wp:extent cx="1448130" cy="1333804"/>
+                <wp:inline distT="0" distB="0" distL="0" distR="0" wp14:anchorId="6C8538C7" wp14:editId="4DE02D58">
+                  <wp:extent cx="1333804" cy="1333804"/>
                   <wp:effectExtent l="0" t="0" r="0" b="0"/>
-                  <wp:docPr id="11" name="Picture 11"/>
+                  <wp:docPr id="10" name="Picture 10"/>
                   <wp:cNvGraphicFramePr>
                     <a:graphicFrameLocks xmlns:a="http://schemas.openxmlformats.org/drawingml/2006/main" noChangeAspect="1"/>
                   </wp:cNvGraphicFramePr>
@@ -703,6 +641,79 @@
                         <pic:spPr>
                           <a:xfrm>
                             <a:off x="0" y="0"/>
+                            <a:ext cx="1333804" cy="1333804"/>
+                          </a:xfrm>
+                          <a:prstGeom prst="rect">
+                            <a:avLst/>
+                          </a:prstGeom>
+                        </pic:spPr>
+                      </pic:pic>
+                    </a:graphicData>
+                  </a:graphic>
+                </wp:inline>
+              </w:drawing>
+            </w:r>
+          </w:p>
+          <w:p>
+            <w:pPr>
+              <w:jc w:val="center"/>
+              <w:rPr>
+                <w:b/>
+              </w:rPr>
+            </w:pPr>
+            <w:r>
+              <w:rPr>
+                <w:b/>
+              </w:rPr>
+              <w:t>Invalid Maze</w:t>
+            </w:r>
+          </w:p>
+          <w:p>
+            <w:pPr>
+              <w:jc w:val="center"/>
+            </w:pPr>
+            <w:r>
+              <w:t>No possible route to the finish</w:t>
+            </w:r>
+          </w:p>
+        </w:tc>
+        <w:tc>
+          <w:tcPr>
+            <w:tcW w:w="4508" w:type="dxa"/>
+          </w:tcPr>
+          <w:p>
+            <w:pPr>
+              <w:jc w:val="center"/>
+            </w:pPr>
+            <w:r>
+              <w:rPr>
+                <w:noProof/>
+                <w:lang w:eastAsia="en-GB"/>
+              </w:rPr>
+              <w:drawing>
+                <wp:inline distT="0" distB="0" distL="0" distR="0" wp14:anchorId="4D499B67" wp14:editId="1BDB8A19">
+                  <wp:extent cx="1448130" cy="1333804"/>
+                  <wp:effectExtent l="0" t="0" r="0" b="0"/>
+                  <wp:docPr id="11" name="Picture 11"/>
+                  <wp:cNvGraphicFramePr>
+                    <a:graphicFrameLocks xmlns:a="http://schemas.openxmlformats.org/drawingml/2006/main" noChangeAspect="1"/>
+                  </wp:cNvGraphicFramePr>
+                  <a:graphic xmlns:a="http://schemas.openxmlformats.org/drawingml/2006/main">
+                    <a:graphicData uri="http://schemas.openxmlformats.org/drawingml/2006/picture">
+                      <pic:pic xmlns:pic="http://schemas.openxmlformats.org/drawingml/2006/picture">
+                        <pic:nvPicPr>
+                          <pic:cNvPr id="1" name=""/>
+                          <pic:cNvPicPr/>
+                        </pic:nvPicPr>
+                        <pic:blipFill>
+                          <a:blip r:embed="rId11"/>
+                          <a:stretch>
+                            <a:fillRect/>
+                          </a:stretch>
+                        </pic:blipFill>
+                        <pic:spPr>
+                          <a:xfrm>
+                            <a:off x="0" y="0"/>
                             <a:ext cx="1448130" cy="1333804"/>
                           </a:xfrm>
                           <a:prstGeom prst="rect">
@@ -716,13 +727,9 @@
               </w:drawing>
             </w:r>
           </w:p>
-        </w:tc>
-        <w:tc>
-          <w:tcPr>
-            <w:tcW w:w="4508" w:type="dxa"/>
-          </w:tcPr>
-          <w:p>
-            <w:pPr>
+          <w:p>
+            <w:pPr>
+              <w:jc w:val="center"/>
               <w:rPr>
                 <w:b/>
               </w:rPr>
@@ -735,6 +742,9 @@
             </w:r>
           </w:p>
           <w:p>
+            <w:pPr>
+              <w:jc w:val="center"/>
+            </w:pPr>
             <w:r>
               <w:t>Varying thickness of the corridors</w:t>
             </w:r>
@@ -747,6 +757,7 @@
         <w:pStyle w:val="Heading2"/>
       </w:pPr>
       <w:r>
+        <w:lastRenderedPageBreak/>
         <w:t>Building the maze</w:t>
       </w:r>
     </w:p>
@@ -898,11 +909,23 @@
         <w:pStyle w:val="Heading2"/>
       </w:pPr>
       <w:r>
+        <w:t>Cardboard Maze Design</w:t>
+      </w:r>
+    </w:p>
+    <w:p>
+      <w:r>
+        <w:t xml:space="preserve">The cardboard maze will be based on a large square piece of reinforced card. The size of this will vary depending on the size </w:t>
+      </w:r>
+      <w:r>
+        <w:t>and movement style of the robot so this will be decided at a later stage.</w:t>
+      </w:r>
+    </w:p>
+    <w:p>
+      <w:r>
         <w:rPr>
           <w:noProof/>
         </w:rPr>
-        <w:lastRenderedPageBreak/>
-        <w:pict>
+        <w:pict w14:anchorId="41C16E81">
           <v:shapetype id="_x0000_t75" coordsize="21600,21600" o:spt="75" o:preferrelative="t" path="m@4@5l@4@11@9@11@9@5xe" filled="f" stroked="f">
             <v:stroke joinstyle="miter"/>
             <v:formulas>
@@ -922,51 +945,400 @@
             <v:path o:extrusionok="f" gradientshapeok="t" o:connecttype="rect"/>
             <o:lock v:ext="edit" aspectratio="t"/>
           </v:shapetype>
-          <v:shape id="_x0000_s1026" type="#_x0000_t75" style="position:absolute;margin-left:331.9pt;margin-top:0;width:208.35pt;height:208.35pt;z-index:-251657216;mso-position-horizontal:right;mso-position-horizontal-relative:margin;mso-position-vertical:top;mso-position-vertical-relative:margin;mso-width-relative:page;mso-height-relative:page" wrapcoords="1321 1476 1321 20124 20279 20124 20279 1476 1321 1476">
-            <v:imagedata r:id="rId11" o:title="Maze" croptop="-5160f" cropbottom="-5160f" cropleft="-5160f" cropright="-5160f"/>
-            <w10:wrap type="square" anchorx="margin" anchory="margin"/>
+          <v:shape id="_x0000_s1029" type="#_x0000_t75" style="position:absolute;margin-left:269.6pt;margin-top:33.35pt;width:183.1pt;height:183.05pt;z-index:251668480;mso-position-horizontal-relative:text;mso-position-vertical-relative:text;mso-width-relative:page;mso-height-relative:page" wrapcoords="1321 1476 1321 20124 20279 20124 20279 1476 1321 1476">
+            <v:imagedata r:id="rId12" o:title="Maze" croptop="-409f" cropbottom="-700f" cropleft="-427f" cropright="-700f"/>
+            <w10:wrap type="square"/>
           </v:shape>
         </w:pict>
       </w:r>
       <w:r>
-        <w:t>Cardboard Maze Design</w:t>
+        <w:t>This</w:t>
+      </w:r>
+      <w:r>
+        <w:t xml:space="preserve"> base will be raised above the surface it’s on by 1-2cm. </w:t>
+      </w:r>
+      <w:r>
+        <w:t>It will then be split into a grid and slits will be cut into each section of the grid (all the black and red lines in the diagram to the right).</w:t>
       </w:r>
     </w:p>
     <w:p>
       <w:r>
         <w:rPr>
           <w:noProof/>
+          <w:lang w:eastAsia="en-GB"/>
         </w:rPr>
-        <w:pict>
-          <v:shape id="_x0000_s1027" type="#_x0000_t75" style="position:absolute;margin-left:252.55pt;margin-top:208.35pt;width:198.55pt;height:114.25pt;z-index:251661312;mso-position-horizontal-relative:margin;mso-position-vertical-relative:margin">
-            <v:imagedata r:id="rId12" o:title="Maze3D"/>
-            <w10:wrap type="square" anchorx="margin" anchory="margin"/>
-          </v:shape>
-        </w:pict>
-      </w:r>
-      <w:r>
-        <w:t xml:space="preserve">The cardboard maze will be based on a large square piece of reinforced card. The size of this will vary depending on the size </w:t>
-      </w:r>
-      <w:r>
-        <w:t>and movement style of the robot so this will be decided at a later stage.</w:t>
+        <w:drawing>
+          <wp:anchor distT="0" distB="0" distL="114300" distR="114300" simplePos="0" relativeHeight="251666432" behindDoc="0" locked="0" layoutInCell="1" allowOverlap="1" wp14:anchorId="3C1F8AEB" wp14:editId="5F36755F">
+            <wp:simplePos x="0" y="0"/>
+            <wp:positionH relativeFrom="margin">
+              <wp:align>left</wp:align>
+            </wp:positionH>
+            <wp:positionV relativeFrom="paragraph">
+              <wp:posOffset>586118</wp:posOffset>
+            </wp:positionV>
+            <wp:extent cx="2519680" cy="1449705"/>
+            <wp:effectExtent l="0" t="0" r="0" b="0"/>
+            <wp:wrapTopAndBottom/>
+            <wp:docPr id="7" name="Picture 7" descr="Maze3D"/>
+            <wp:cNvGraphicFramePr>
+              <a:graphicFrameLocks xmlns:a="http://schemas.openxmlformats.org/drawingml/2006/main" noChangeAspect="1"/>
+            </wp:cNvGraphicFramePr>
+            <a:graphic xmlns:a="http://schemas.openxmlformats.org/drawingml/2006/main">
+              <a:graphicData uri="http://schemas.openxmlformats.org/drawingml/2006/picture">
+                <pic:pic xmlns:pic="http://schemas.openxmlformats.org/drawingml/2006/picture">
+                  <pic:nvPicPr>
+                    <pic:cNvPr id="0" name="Picture 3" descr="Maze3D"/>
+                    <pic:cNvPicPr>
+                      <a:picLocks noChangeAspect="1" noChangeArrowheads="1"/>
+                    </pic:cNvPicPr>
+                  </pic:nvPicPr>
+                  <pic:blipFill>
+                    <a:blip r:embed="rId13">
+                      <a:extLst>
+                        <a:ext uri="{28A0092B-C50C-407E-A947-70E740481C1C}">
+                          <a14:useLocalDpi xmlns:a14="http://schemas.microsoft.com/office/drawing/2010/main" val="0"/>
+                        </a:ext>
+                      </a:extLst>
+                    </a:blip>
+                    <a:srcRect/>
+                    <a:stretch>
+                      <a:fillRect/>
+                    </a:stretch>
+                  </pic:blipFill>
+                  <pic:spPr bwMode="auto">
+                    <a:xfrm>
+                      <a:off x="0" y="0"/>
+                      <a:ext cx="2519680" cy="1449705"/>
+                    </a:xfrm>
+                    <a:prstGeom prst="rect">
+                      <a:avLst/>
+                    </a:prstGeom>
+                    <a:noFill/>
+                    <a:ln>
+                      <a:noFill/>
+                    </a:ln>
+                  </pic:spPr>
+                </pic:pic>
+              </a:graphicData>
+            </a:graphic>
+            <wp14:sizeRelH relativeFrom="page">
+              <wp14:pctWidth>0</wp14:pctWidth>
+            </wp14:sizeRelH>
+            <wp14:sizeRelV relativeFrom="page">
+              <wp14:pctHeight>0</wp14:pctHeight>
+            </wp14:sizeRelV>
+          </wp:anchor>
+        </w:drawing>
+      </w:r>
+      <w:r>
+        <w:t>The walls will be made of thinner card that can be slotted into the base to form the pathways of the maze.</w:t>
+      </w:r>
+      <w:r>
+        <w:t xml:space="preserve"> </w:t>
       </w:r>
     </w:p>
     <w:p>
-      <w:r>
-        <w:t>This</w:t>
-      </w:r>
-      <w:r>
-        <w:t xml:space="preserve"> base will be raised above the surface it’s on by 1-2cm. </w:t>
-      </w:r>
-      <w:r>
-        <w:t>It will then be split into a grid and slits will be cut into each section of the grid (all the black and red lines in the diagram to the right).</w:t>
-      </w:r>
+      <w:pPr>
+        <w:rPr>
+          <w:b/>
+        </w:rPr>
+      </w:pPr>
     </w:p>
     <w:p>
-      <w:r>
-        <w:t>The walls will be made of thinner card that can be slotted into the base to form the pathways of the maze.</w:t>
+      <w:pPr>
+        <w:rPr>
+          <w:b/>
+        </w:rPr>
+      </w:pPr>
+      <w:r>
+        <w:rPr>
+          <w:b/>
+        </w:rPr>
+        <w:t>Maze Terms</w:t>
       </w:r>
     </w:p>
+    <w:tbl>
+      <w:tblPr>
+        <w:tblStyle w:val="TableGrid"/>
+        <w:tblW w:w="0" w:type="auto"/>
+        <w:tblLook w:val="04A0" w:firstRow="1" w:lastRow="0" w:firstColumn="1" w:lastColumn="0" w:noHBand="0" w:noVBand="1"/>
+      </w:tblPr>
+      <w:tblGrid>
+        <w:gridCol w:w="1271"/>
+        <w:gridCol w:w="7745"/>
+      </w:tblGrid>
+      <w:tr>
+        <w:tc>
+          <w:tcPr>
+            <w:tcW w:w="1271" w:type="dxa"/>
+          </w:tcPr>
+          <w:p>
+            <w:pPr>
+              <w:rPr>
+                <w:b/>
+              </w:rPr>
+            </w:pPr>
+            <w:r>
+              <w:rPr>
+                <w:b/>
+              </w:rPr>
+              <w:t>Wall</w:t>
+            </w:r>
+          </w:p>
+        </w:tc>
+        <w:tc>
+          <w:tcPr>
+            <w:tcW w:w="7745" w:type="dxa"/>
+          </w:tcPr>
+          <w:p>
+            <w:r>
+              <w:t>A wall that is built of card that the robot can detect but cannot pass through</w:t>
+            </w:r>
+          </w:p>
+        </w:tc>
+      </w:tr>
+      <w:tr>
+        <w:tc>
+          <w:tcPr>
+            <w:tcW w:w="1271" w:type="dxa"/>
+          </w:tcPr>
+          <w:p>
+            <w:pPr>
+              <w:rPr>
+                <w:b/>
+              </w:rPr>
+            </w:pPr>
+            <w:r>
+              <w:rPr>
+                <w:b/>
+              </w:rPr>
+              <w:t>Non-wall</w:t>
+            </w:r>
+          </w:p>
+        </w:tc>
+        <w:tc>
+          <w:tcPr>
+            <w:tcW w:w="7745" w:type="dxa"/>
+          </w:tcPr>
+          <w:p>
+            <w:r>
+              <w:t>A side of a tile that is not a wall</w:t>
+            </w:r>
+          </w:p>
+        </w:tc>
+      </w:tr>
+      <w:tr>
+        <w:tc>
+          <w:tcPr>
+            <w:tcW w:w="1271" w:type="dxa"/>
+          </w:tcPr>
+          <w:p>
+            <w:pPr>
+              <w:rPr>
+                <w:b/>
+              </w:rPr>
+            </w:pPr>
+            <w:r>
+              <w:rPr>
+                <w:b/>
+              </w:rPr>
+              <w:t>Tile</w:t>
+            </w:r>
+          </w:p>
+        </w:tc>
+        <w:tc>
+          <w:tcPr>
+            <w:tcW w:w="7745" w:type="dxa"/>
+          </w:tcPr>
+          <w:p>
+            <w:r>
+              <w:t>A ‘square’ of the maze that has four sides: North, East, South and West. Any of these sides can be a wall or a non-wall</w:t>
+            </w:r>
+          </w:p>
+        </w:tc>
+      </w:tr>
+      <w:tr>
+        <w:tc>
+          <w:tcPr>
+            <w:tcW w:w="1271" w:type="dxa"/>
+          </w:tcPr>
+          <w:p>
+            <w:pPr>
+              <w:rPr>
+                <w:b/>
+              </w:rPr>
+            </w:pPr>
+            <w:r>
+              <w:rPr>
+                <w:b/>
+              </w:rPr>
+              <w:t>Dead-end</w:t>
+            </w:r>
+          </w:p>
+        </w:tc>
+        <w:tc>
+          <w:tcPr>
+            <w:tcW w:w="7745" w:type="dxa"/>
+          </w:tcPr>
+          <w:p>
+            <w:r>
+              <w:t>A tile whereby three of its four sides are walls</w:t>
+            </w:r>
+          </w:p>
+        </w:tc>
+      </w:tr>
+      <w:tr>
+        <w:tc>
+          <w:tcPr>
+            <w:tcW w:w="1271" w:type="dxa"/>
+          </w:tcPr>
+          <w:p>
+            <w:pPr>
+              <w:rPr>
+                <w:b/>
+              </w:rPr>
+            </w:pPr>
+            <w:r>
+              <w:rPr>
+                <w:b/>
+              </w:rPr>
+              <w:t>Loop</w:t>
+            </w:r>
+          </w:p>
+        </w:tc>
+        <w:tc>
+          <w:tcPr>
+            <w:tcW w:w="7745" w:type="dxa"/>
+          </w:tcPr>
+          <w:p>
+            <w:r>
+              <w:t>A collection of one or more joined sides that does not attach to the maze perimeter at either end</w:t>
+            </w:r>
+          </w:p>
+        </w:tc>
+      </w:tr>
+      <w:tr>
+        <w:tc>
+          <w:tcPr>
+            <w:tcW w:w="1271" w:type="dxa"/>
+          </w:tcPr>
+          <w:p>
+            <w:pPr>
+              <w:rPr>
+                <w:b/>
+              </w:rPr>
+            </w:pPr>
+            <w:r>
+              <w:rPr>
+                <w:b/>
+              </w:rPr>
+              <w:t>Start</w:t>
+            </w:r>
+          </w:p>
+        </w:tc>
+        <w:tc>
+          <w:tcPr>
+            <w:tcW w:w="7745" w:type="dxa"/>
+          </w:tcPr>
+          <w:p>
+            <w:r>
+              <w:t>A coloured square drawn on one of the tiles denoting the beginning point of the maze</w:t>
+            </w:r>
+          </w:p>
+        </w:tc>
+      </w:tr>
+      <w:tr>
+        <w:tc>
+          <w:tcPr>
+            <w:tcW w:w="1271" w:type="dxa"/>
+          </w:tcPr>
+          <w:p>
+            <w:pPr>
+              <w:rPr>
+                <w:b/>
+              </w:rPr>
+            </w:pPr>
+            <w:r>
+              <w:rPr>
+                <w:b/>
+              </w:rPr>
+              <w:t>Finish</w:t>
+            </w:r>
+          </w:p>
+        </w:tc>
+        <w:tc>
+          <w:tcPr>
+            <w:tcW w:w="7745" w:type="dxa"/>
+          </w:tcPr>
+          <w:p>
+            <w:r>
+              <w:t>A coloured square drawn on one of the tiles denoting the end point of the maze</w:t>
+            </w:r>
+          </w:p>
+        </w:tc>
+      </w:tr>
+      <w:tr>
+        <w:tc>
+          <w:tcPr>
+            <w:tcW w:w="1271" w:type="dxa"/>
+          </w:tcPr>
+          <w:p>
+            <w:pPr>
+              <w:rPr>
+                <w:b/>
+              </w:rPr>
+            </w:pPr>
+            <w:r>
+              <w:rPr>
+                <w:b/>
+              </w:rPr>
+              <w:t>Path</w:t>
+            </w:r>
+          </w:p>
+        </w:tc>
+        <w:tc>
+          <w:tcPr>
+            <w:tcW w:w="7745" w:type="dxa"/>
+          </w:tcPr>
+          <w:p>
+            <w:r>
+              <w:t>A journey from one tile to another</w:t>
+            </w:r>
+          </w:p>
+        </w:tc>
+      </w:tr>
+      <w:tr>
+        <w:tc>
+          <w:tcPr>
+            <w:tcW w:w="1271" w:type="dxa"/>
+          </w:tcPr>
+          <w:p>
+            <w:pPr>
+              <w:rPr>
+                <w:b/>
+              </w:rPr>
+            </w:pPr>
+            <w:r>
+              <w:rPr>
+                <w:b/>
+              </w:rPr>
+              <w:t>Route</w:t>
+            </w:r>
+          </w:p>
+        </w:tc>
+        <w:tc>
+          <w:tcPr>
+            <w:tcW w:w="7745" w:type="dxa"/>
+          </w:tcPr>
+          <w:p>
+            <w:r>
+              <w:t>A path from the start to the finish</w:t>
+            </w:r>
+          </w:p>
+        </w:tc>
+      </w:tr>
+    </w:tbl>
+    <w:p/>
     <w:p>
       <w:pPr>
         <w:pStyle w:val="Heading1"/>
@@ -1103,9 +1475,23 @@
     </w:p>
     <w:p>
       <w:pPr>
+        <w:rPr>
+          <w:rFonts w:asciiTheme="majorHAnsi" w:eastAsiaTheme="majorEastAsia" w:hAnsiTheme="majorHAnsi" w:cstheme="majorBidi"/>
+          <w:color w:val="2E74B5" w:themeColor="accent1" w:themeShade="BF"/>
+          <w:sz w:val="28"/>
+          <w:szCs w:val="28"/>
+        </w:rPr>
+      </w:pPr>
+      <w:r>
+        <w:br w:type="page"/>
+      </w:r>
+    </w:p>
+    <w:p>
+      <w:pPr>
         <w:pStyle w:val="Heading3"/>
       </w:pPr>
       <w:r>
+        <w:lastRenderedPageBreak/>
         <w:t>Decision Table</w:t>
       </w:r>
     </w:p>
@@ -1777,25 +2163,33 @@
     </w:p>
     <w:p>
       <w:pPr>
-        <w:pStyle w:val="Heading3"/>
-      </w:pPr>
-      <w:r>
-        <w:t>Building the robot</w:t>
+        <w:rPr>
+          <w:rFonts w:asciiTheme="majorHAnsi" w:eastAsiaTheme="majorEastAsia" w:hAnsiTheme="majorHAnsi" w:cstheme="majorBidi"/>
+          <w:color w:val="2E74B5" w:themeColor="accent1" w:themeShade="BF"/>
+          <w:sz w:val="28"/>
+          <w:szCs w:val="28"/>
+        </w:rPr>
+      </w:pPr>
+      <w:r>
+        <w:br w:type="page"/>
       </w:r>
     </w:p>
     <w:p>
-      <w:r>
-        <w:t>Building the robot from several components is the optimal solution for meeting the requirements and having complete control over the design. The robot would be built to meet the project’s goals making it a more favourable solution. However the opportunity cost of doing this is high as more time would need to be dedicated to this process that could otherwise be spent working on the maze and navigation algorithms.</w:t>
+      <w:pPr>
+        <w:pStyle w:val="Heading3"/>
+      </w:pPr>
+      <w:r>
+        <w:lastRenderedPageBreak/>
+        <w:t>Building the robot</w:t>
       </w:r>
     </w:p>
     <w:p>
       <w:r>
-        <w:t>A possibility would be to seek assistance for this process from an electronics engineer.</w:t>
+        <w:t>Building the robot from several components is the optimal solution for meeting the requirements and having complete control over the design. The robot would be built to meet the project’s goals making it a more favourable solution. However the opportunity cost of doing this is high as more time would need to be dedicated to this process that could otherwise be spent working on the maze and navigation algorithms.</w:t>
       </w:r>
     </w:p>
     <w:p>
       <w:pPr>
-        <w:pStyle w:val="Heading3"/>
         <w:sectPr>
           <w:pgSz w:w="11906" w:h="16838"/>
           <w:pgMar w:top="1440" w:right="1440" w:bottom="1440" w:left="1440" w:header="708" w:footer="708" w:gutter="0"/>
@@ -1803,6 +2197,15 @@
           <w:docGrid w:linePitch="360"/>
         </w:sectPr>
       </w:pPr>
+      <w:r>
+        <w:t xml:space="preserve">A possibility would be to seek assistance for </w:t>
+      </w:r>
+      <w:r>
+        <w:t>this process from an electronic</w:t>
+      </w:r>
+      <w:r>
+        <w:t xml:space="preserve"> engineer.</w:t>
+      </w:r>
     </w:p>
     <w:p>
       <w:pPr>
@@ -1993,7 +2396,7 @@
                 <w:lang w:eastAsia="en-GB"/>
               </w:rPr>
               <w:drawing>
-                <wp:inline distT="0" distB="0" distL="0" distR="0" wp14:anchorId="1D9C4B8E" wp14:editId="100B4CF2">
+                <wp:inline distT="0" distB="0" distL="0" distR="0" wp14:anchorId="0E55D068" wp14:editId="0D28E4F3">
                   <wp:extent cx="1538654" cy="1153510"/>
                   <wp:effectExtent l="0" t="0" r="4445" b="8890"/>
                   <wp:docPr id="14" name="Picture 14" descr="http://www.picaxe.com/Thumbnail.ashx?image=~/Site_Resources/Media/Site_1/bot120/BOT120.jpg&amp;h=600&amp;w=800&amp;mode=Absolute&amp;k=2c044d78a8e5c71d4623dd3169dd9da000e9ff7b1efcb317174519cb7c7c104c"/>
@@ -2010,7 +2413,7 @@
                           </pic:cNvPicPr>
                         </pic:nvPicPr>
                         <pic:blipFill>
-                          <a:blip r:embed="rId13">
+                          <a:blip r:embed="rId14">
                             <a:extLst>
                               <a:ext uri="{28A0092B-C50C-407E-A947-70E740481C1C}">
                                 <a14:useLocalDpi xmlns:a14="http://schemas.microsoft.com/office/drawing/2010/main" val="0"/>
@@ -2190,7 +2593,7 @@
             </w:tcMar>
           </w:tcPr>
           <w:p>
-            <w:hyperlink r:id="rId14" w:history="1">
+            <w:hyperlink r:id="rId15" w:history="1">
               <w:r>
                 <w:rPr>
                   <w:rStyle w:val="Hyperlink"/>
@@ -2223,7 +2626,7 @@
                 <w:lang w:eastAsia="en-GB"/>
               </w:rPr>
               <w:drawing>
-                <wp:inline distT="0" distB="0" distL="0" distR="0" wp14:anchorId="793F50C2" wp14:editId="0D0A2AC6">
+                <wp:inline distT="0" distB="0" distL="0" distR="0" wp14:anchorId="74E3F678" wp14:editId="687362A3">
                   <wp:extent cx="1556140" cy="1383585"/>
                   <wp:effectExtent l="0" t="0" r="6350" b="7620"/>
                   <wp:docPr id="18" name="Picture 18" descr="http://www.picaxe.com/Thumbnail.ashx?image=~/Site_Resources/Media/Site_1/kit110/kit110.jpg&amp;h=600&amp;w=800&amp;mode=Absolute&amp;k=0e00573d1a61a7119e640e40734c0d09a9f60d8adaf07e6e1eadfc81b6f263dc"/>
@@ -2240,7 +2643,7 @@
                           </pic:cNvPicPr>
                         </pic:nvPicPr>
                         <pic:blipFill rotWithShape="1">
-                          <a:blip r:embed="rId15">
+                          <a:blip r:embed="rId16">
                             <a:extLst>
                               <a:ext uri="{28A0092B-C50C-407E-A947-70E740481C1C}">
                                 <a14:useLocalDpi xmlns:a14="http://schemas.microsoft.com/office/drawing/2010/main" val="0"/>
@@ -2286,8 +2689,13 @@
           </w:tcPr>
           <w:p>
             <w:r>
-              <w:t>PICAXE PICone</w:t>
-            </w:r>
+              <w:t xml:space="preserve">PICAXE </w:t>
+            </w:r>
+            <w:proofErr w:type="spellStart"/>
+            <w:r>
+              <w:t>PICone</w:t>
+            </w:r>
+            <w:proofErr w:type="spellEnd"/>
           </w:p>
         </w:tc>
         <w:tc>
@@ -2413,7 +2821,7 @@
             </w:tcMar>
           </w:tcPr>
           <w:p>
-            <w:hyperlink r:id="rId16" w:history="1">
+            <w:hyperlink r:id="rId17" w:history="1">
               <w:r>
                 <w:rPr>
                   <w:rStyle w:val="Hyperlink"/>
@@ -2440,7 +2848,7 @@
                 <w:lang w:eastAsia="en-GB"/>
               </w:rPr>
               <w:drawing>
-                <wp:inline distT="0" distB="0" distL="0" distR="0" wp14:anchorId="28A83B25" wp14:editId="58F1C332">
+                <wp:inline distT="0" distB="0" distL="0" distR="0" wp14:anchorId="2D9BE999" wp14:editId="515D5904">
                   <wp:extent cx="1538605" cy="1538605"/>
                   <wp:effectExtent l="0" t="0" r="4445" b="4445"/>
                   <wp:docPr id="15" name="Picture 15" descr="Pololu 3pi Robot Kit"/>
@@ -2457,7 +2865,7 @@
                           </pic:cNvPicPr>
                         </pic:nvPicPr>
                         <pic:blipFill>
-                          <a:blip r:embed="rId17">
+                          <a:blip r:embed="rId18">
                             <a:extLst>
                               <a:ext uri="{28A0092B-C50C-407E-A947-70E740481C1C}">
                                 <a14:useLocalDpi xmlns:a14="http://schemas.microsoft.com/office/drawing/2010/main" val="0"/>
@@ -2499,8 +2907,13 @@
             </w:tcMar>
           </w:tcPr>
           <w:p>
-            <w:r>
-              <w:t>Pololu 3pi</w:t>
+            <w:proofErr w:type="spellStart"/>
+            <w:r>
+              <w:t>Pololu</w:t>
+            </w:r>
+            <w:proofErr w:type="spellEnd"/>
+            <w:r>
+              <w:t xml:space="preserve"> 3pi</w:t>
             </w:r>
           </w:p>
         </w:tc>
@@ -2660,24 +3073,28 @@
             </w:tcMar>
           </w:tcPr>
           <w:p>
-            <w:hyperlink r:id="rId18" w:history="1">
+            <w:hyperlink r:id="rId19" w:history="1">
+              <w:proofErr w:type="spellStart"/>
               <w:r>
                 <w:rPr>
                   <w:rStyle w:val="Hyperlink"/>
                 </w:rPr>
                 <w:t>Pololu</w:t>
               </w:r>
+              <w:proofErr w:type="spellEnd"/>
             </w:hyperlink>
           </w:p>
           <w:p/>
           <w:p>
-            <w:hyperlink r:id="rId19" w:history="1">
+            <w:hyperlink r:id="rId20" w:history="1">
+              <w:proofErr w:type="spellStart"/>
               <w:r>
                 <w:rPr>
                   <w:rStyle w:val="Hyperlink"/>
                 </w:rPr>
                 <w:t>Hobbytronics</w:t>
               </w:r>
+              <w:proofErr w:type="spellEnd"/>
             </w:hyperlink>
           </w:p>
         </w:tc>
@@ -2699,7 +3116,7 @@
               </w:rPr>
               <w:lastRenderedPageBreak/>
               <w:drawing>
-                <wp:inline distT="0" distB="0" distL="0" distR="0" wp14:anchorId="3833F7FB" wp14:editId="3CBD1939">
+                <wp:inline distT="0" distB="0" distL="0" distR="0" wp14:anchorId="052CBE68" wp14:editId="209147FE">
                   <wp:extent cx="1552348" cy="1301262"/>
                   <wp:effectExtent l="0" t="0" r="0" b="0"/>
                   <wp:docPr id="13" name="Picture 13" descr="http://ecx.images-amazon.com/images/I/81NIouhWlwL.jpg"/>
@@ -2716,7 +3133,7 @@
                           </pic:cNvPicPr>
                         </pic:nvPicPr>
                         <pic:blipFill>
-                          <a:blip r:embed="rId20">
+                          <a:blip r:embed="rId21">
                             <a:extLst>
                               <a:ext uri="{28A0092B-C50C-407E-A947-70E740481C1C}">
                                 <a14:useLocalDpi xmlns:a14="http://schemas.microsoft.com/office/drawing/2010/main" val="0"/>
@@ -2761,7 +3178,7 @@
                 <w:lang w:eastAsia="en-GB"/>
               </w:rPr>
               <w:drawing>
-                <wp:inline distT="0" distB="0" distL="0" distR="0" wp14:anchorId="3D7D6CA9" wp14:editId="0FBE57C7">
+                <wp:inline distT="0" distB="0" distL="0" distR="0" wp14:anchorId="00839532" wp14:editId="52FF624D">
                   <wp:extent cx="1582615" cy="1582615"/>
                   <wp:effectExtent l="0" t="0" r="0" b="0"/>
                   <wp:docPr id="20" name="Picture 20" descr="https://www.bananarobotics.com/shop/image/cache/data/sku/BR/0/1/0/0/6/BR010062-DFRobot-2WD-MiniQ-Robot/DFRobot-2WD-MiniQ-Robot-top-600x600.jpg"/>
@@ -2778,7 +3195,7 @@
                           </pic:cNvPicPr>
                         </pic:nvPicPr>
                         <pic:blipFill>
-                          <a:blip r:embed="rId21">
+                          <a:blip r:embed="rId22">
                             <a:extLst>
                               <a:ext uri="{28A0092B-C50C-407E-A947-70E740481C1C}">
                                 <a14:useLocalDpi xmlns:a14="http://schemas.microsoft.com/office/drawing/2010/main" val="0"/>
@@ -2822,7 +3239,7 @@
                 <w:lang w:eastAsia="en-GB"/>
               </w:rPr>
               <w:drawing>
-                <wp:inline distT="0" distB="0" distL="0" distR="0" wp14:anchorId="143A329B" wp14:editId="17B41876">
+                <wp:inline distT="0" distB="0" distL="0" distR="0" wp14:anchorId="2A6AF439" wp14:editId="64280240">
                   <wp:extent cx="1520825" cy="1520825"/>
                   <wp:effectExtent l="0" t="0" r="3175" b="3175"/>
                   <wp:docPr id="19" name="Picture 19" descr="https://www.bananarobotics.com/shop/image/cache/data/sku/BR/0/1/0/0/6/BR010062-DFRobot-2WD-MiniQ-Robot/DFRobot-2WD-MiniQ-Robot-bottom-600x600.jpg"/>
@@ -2839,7 +3256,7 @@
                           </pic:cNvPicPr>
                         </pic:nvPicPr>
                         <pic:blipFill>
-                          <a:blip r:embed="rId22">
+                          <a:blip r:embed="rId23">
                             <a:extLst>
                               <a:ext uri="{28A0092B-C50C-407E-A947-70E740481C1C}">
                                 <a14:useLocalDpi xmlns:a14="http://schemas.microsoft.com/office/drawing/2010/main" val="0"/>
@@ -2881,8 +3298,13 @@
             </w:tcMar>
           </w:tcPr>
           <w:p>
-            <w:r>
-              <w:t>MiniQ 2WD</w:t>
+            <w:proofErr w:type="spellStart"/>
+            <w:r>
+              <w:t>MiniQ</w:t>
+            </w:r>
+            <w:proofErr w:type="spellEnd"/>
+            <w:r>
+              <w:t xml:space="preserve"> 2WD</w:t>
             </w:r>
           </w:p>
         </w:tc>
@@ -3106,7 +3528,25 @@
                 <w:sz w:val="21"/>
                 <w:szCs w:val="21"/>
               </w:rPr>
-              <w:t>Three user input buttons wired to a single analog port.</w:t>
+              <w:t xml:space="preserve">Three user input buttons wired to a single </w:t>
+            </w:r>
+            <w:proofErr w:type="spellStart"/>
+            <w:r>
+              <w:rPr>
+                <w:rFonts w:cs="Arial"/>
+                <w:sz w:val="21"/>
+                <w:szCs w:val="21"/>
+              </w:rPr>
+              <w:t>analog</w:t>
+            </w:r>
+            <w:proofErr w:type="spellEnd"/>
+            <w:r>
+              <w:rPr>
+                <w:rFonts w:cs="Arial"/>
+                <w:sz w:val="21"/>
+                <w:szCs w:val="21"/>
+              </w:rPr>
+              <w:t xml:space="preserve"> port.</w:t>
             </w:r>
           </w:p>
           <w:p>
@@ -3216,7 +3656,7 @@
             </w:tcMar>
           </w:tcPr>
           <w:p>
-            <w:hyperlink r:id="rId23" w:history="1">
+            <w:hyperlink r:id="rId24" w:history="1">
               <w:r>
                 <w:rPr>
                   <w:rStyle w:val="Hyperlink"/>
@@ -3227,7 +3667,7 @@
           </w:p>
           <w:p/>
           <w:p>
-            <w:hyperlink r:id="rId24" w:history="1">
+            <w:hyperlink r:id="rId25" w:history="1">
               <w:r>
                 <w:rPr>
                   <w:rStyle w:val="Hyperlink"/>
@@ -3255,7 +3695,7 @@
               </w:rPr>
               <w:lastRenderedPageBreak/>
               <w:drawing>
-                <wp:inline distT="0" distB="0" distL="0" distR="0" wp14:anchorId="731B2A86" wp14:editId="743B57B4">
+                <wp:inline distT="0" distB="0" distL="0" distR="0" wp14:anchorId="6DEB3F64" wp14:editId="74EBDFFA">
                   <wp:extent cx="1547447" cy="1547447"/>
                   <wp:effectExtent l="0" t="0" r="0" b="0"/>
                   <wp:docPr id="16" name="Picture 16" descr="iRobot Roomba Vacuum"/>
@@ -3272,7 +3712,7 @@
                           </pic:cNvPicPr>
                         </pic:nvPicPr>
                         <pic:blipFill>
-                          <a:blip r:embed="rId25">
+                          <a:blip r:embed="rId26">
                             <a:extLst>
                               <a:ext uri="{28A0092B-C50C-407E-A947-70E740481C1C}">
                                 <a14:useLocalDpi xmlns:a14="http://schemas.microsoft.com/office/drawing/2010/main" val="0"/>
@@ -3580,7 +4020,7 @@
             </w:tcMar>
           </w:tcPr>
           <w:p>
-            <w:hyperlink r:id="rId26" w:history="1">
+            <w:hyperlink r:id="rId27" w:history="1">
               <w:r>
                 <w:rPr>
                   <w:rStyle w:val="Hyperlink"/>
@@ -3613,7 +4053,7 @@
                 <w:lang w:eastAsia="en-GB"/>
               </w:rPr>
               <w:drawing>
-                <wp:inline distT="0" distB="0" distL="0" distR="0" wp14:anchorId="23A08C81" wp14:editId="613AEAEE">
+                <wp:inline distT="0" distB="0" distL="0" distR="0" wp14:anchorId="17FC7561" wp14:editId="4B2FD1F2">
                   <wp:extent cx="1591408" cy="1030748"/>
                   <wp:effectExtent l="0" t="0" r="8890" b="0"/>
                   <wp:docPr id="17" name="Picture 17" descr="http://www.robotstorehk.com/micromouse/images/RJ_linetracer.gif"/>
@@ -3630,7 +4070,7 @@
                           </pic:cNvPicPr>
                         </pic:nvPicPr>
                         <pic:blipFill rotWithShape="1">
-                          <a:blip r:embed="rId27">
+                          <a:blip r:embed="rId28">
                             <a:extLst>
                               <a:ext uri="{28A0092B-C50C-407E-A947-70E740481C1C}">
                                 <a14:useLocalDpi xmlns:a14="http://schemas.microsoft.com/office/drawing/2010/main" val="0"/>
@@ -3941,7 +4381,25 @@
                 <w:sz w:val="21"/>
                 <w:szCs w:val="21"/>
               </w:rPr>
-              <w:t>Free C compiler(WinAVR)</w:t>
+              <w:t>Free C compiler(</w:t>
+            </w:r>
+            <w:proofErr w:type="spellStart"/>
+            <w:r>
+              <w:rPr>
+                <w:rFonts w:cs="Arial"/>
+                <w:sz w:val="21"/>
+                <w:szCs w:val="21"/>
+              </w:rPr>
+              <w:t>WinAVR</w:t>
+            </w:r>
+            <w:proofErr w:type="spellEnd"/>
+            <w:r>
+              <w:rPr>
+                <w:rFonts w:cs="Arial"/>
+                <w:sz w:val="21"/>
+                <w:szCs w:val="21"/>
+              </w:rPr>
+              <w:t>)</w:t>
             </w:r>
           </w:p>
         </w:tc>
@@ -4023,13 +4481,15 @@
             </w:tcMar>
           </w:tcPr>
           <w:p>
-            <w:hyperlink r:id="rId28" w:history="1">
+            <w:hyperlink r:id="rId29" w:history="1">
+              <w:proofErr w:type="spellStart"/>
               <w:r>
                 <w:rPr>
                   <w:rStyle w:val="Hyperlink"/>
                 </w:rPr>
                 <w:t>robotstorehk</w:t>
               </w:r>
+              <w:proofErr w:type="spellEnd"/>
             </w:hyperlink>
           </w:p>
           <w:p/>
@@ -4065,8 +4525,6 @@
       <w:r>
         <w:t>impacts on</w:t>
       </w:r>
-      <w:bookmarkStart w:id="0" w:name="_GoBack"/>
-      <w:bookmarkEnd w:id="0"/>
       <w:r>
         <w:t xml:space="preserve"> which direction the project will take to achieve the goal.</w:t>
       </w:r>
@@ -4110,24 +4568,12 @@
     </w:p>
     <w:p/>
     <w:p>
-      <w:hyperlink r:id="rId29" w:history="1">
+      <w:hyperlink r:id="rId30" w:history="1">
         <w:r>
           <w:rPr>
             <w:rStyle w:val="Hyperlink"/>
           </w:rPr>
-          <w:t>http://en.wikipedia.org/wiki/Rolling_Wav</w:t>
-        </w:r>
-        <w:r>
-          <w:rPr>
-            <w:rStyle w:val="Hyperlink"/>
-          </w:rPr>
-          <w:t>e</w:t>
-        </w:r>
-        <w:r>
-          <w:rPr>
-            <w:rStyle w:val="Hyperlink"/>
-          </w:rPr>
-          <w:t>_planning</w:t>
+          <w:t>http://en.wikipedia.org/wiki/Rolling_Wave_planning</w:t>
         </w:r>
       </w:hyperlink>
       <w:r>
@@ -4135,7 +4581,7 @@
       </w:r>
     </w:p>
     <w:p>
-      <w:hyperlink r:id="rId30" w:history="1">
+      <w:hyperlink r:id="rId31" w:anchor="Adaptive_vs._predictive" w:history="1">
         <w:r>
           <w:rPr>
             <w:rStyle w:val="Hyperlink"/>
@@ -4147,7 +4593,1391 @@
         <w:t xml:space="preserve"> </w:t>
       </w:r>
     </w:p>
+    <w:p>
+      <w:r>
+        <w:br w:type="page"/>
+      </w:r>
+    </w:p>
+    <w:p>
+      <w:pPr>
+        <w:rPr>
+          <w:color w:val="FF0000"/>
+          <w:sz w:val="144"/>
+        </w:rPr>
+      </w:pPr>
+      <w:r>
+        <w:rPr>
+          <w:color w:val="FF0000"/>
+          <w:sz w:val="144"/>
+        </w:rPr>
+        <w:lastRenderedPageBreak/>
+        <w:t>WAFFLE</w:t>
+      </w:r>
+    </w:p>
+    <w:p>
+      <w:r>
+        <w:t>The difficulty of solving a maze depends upon several factors</w:t>
+      </w:r>
+      <w:r>
+        <w:t xml:space="preserve"> - t</w:t>
+      </w:r>
+      <w:r>
+        <w:t>he most important is perspective. Solving a maze from a top-down, external perspective where the maze’s entirety can be viewed is considerably less complex than solving f</w:t>
+      </w:r>
+      <w:r>
+        <w:t>rom a first-person perspective. For example, having somebody solve a relatively small maze drawn on paper can be completed in a matter of seconds, however, putting somebody in a physical maze of the same design would prove to take a much longer time for them to solve.</w:t>
+      </w:r>
+    </w:p>
+    <w:p>
+      <w:pPr>
+        <w:rPr>
+          <w:b/>
+        </w:rPr>
+      </w:pPr>
+    </w:p>
+    <w:p>
+      <w:pPr>
+        <w:rPr>
+          <w:b/>
+        </w:rPr>
+      </w:pPr>
+      <w:r>
+        <w:rPr>
+          <w:b/>
+        </w:rPr>
+        <w:t>Experiment</w:t>
+      </w:r>
+    </w:p>
+    <w:p>
+      <w:r>
+        <w:t>To understand exactly how much difference perspective can make the following experiment was conducted on a friend</w:t>
+      </w:r>
+      <w:r>
+        <w:t>, the participant.</w:t>
+      </w:r>
+      <w:r>
+        <w:t xml:space="preserve"> </w:t>
+      </w:r>
+      <w:r>
+        <w:t>A simple maze was drawn on paper, this is the design of the maze:</w:t>
+      </w:r>
+      <w:r>
+        <w:t xml:space="preserve"> </w:t>
+      </w:r>
+    </w:p>
+    <w:p>
+      <w:r>
+        <w:rPr>
+          <w:noProof/>
+          <w:lang w:eastAsia="en-GB"/>
+        </w:rPr>
+        <w:drawing>
+          <wp:anchor distT="0" distB="0" distL="114300" distR="114300" simplePos="0" relativeHeight="251665408" behindDoc="0" locked="0" layoutInCell="1" allowOverlap="1" wp14:anchorId="6AFCAF64" wp14:editId="7AE17CB8">
+            <wp:simplePos x="0" y="0"/>
+            <wp:positionH relativeFrom="column">
+              <wp:posOffset>0</wp:posOffset>
+            </wp:positionH>
+            <wp:positionV relativeFrom="paragraph">
+              <wp:posOffset>-1554</wp:posOffset>
+            </wp:positionV>
+            <wp:extent cx="2178685" cy="1633855"/>
+            <wp:effectExtent l="0" t="0" r="0" b="4445"/>
+            <wp:wrapTopAndBottom/>
+            <wp:docPr id="2" name="Picture 2"/>
+            <wp:cNvGraphicFramePr>
+              <a:graphicFrameLocks xmlns:a="http://schemas.openxmlformats.org/drawingml/2006/main" noChangeAspect="1"/>
+            </wp:cNvGraphicFramePr>
+            <a:graphic xmlns:a="http://schemas.openxmlformats.org/drawingml/2006/main">
+              <a:graphicData uri="http://schemas.openxmlformats.org/drawingml/2006/picture">
+                <pic:pic xmlns:pic="http://schemas.openxmlformats.org/drawingml/2006/picture">
+                  <pic:nvPicPr>
+                    <pic:cNvPr id="1" name=""/>
+                    <pic:cNvPicPr/>
+                  </pic:nvPicPr>
+                  <pic:blipFill>
+                    <a:blip r:embed="rId32">
+                      <a:extLst>
+                        <a:ext uri="{28A0092B-C50C-407E-A947-70E740481C1C}">
+                          <a14:useLocalDpi xmlns:a14="http://schemas.microsoft.com/office/drawing/2010/main" val="0"/>
+                        </a:ext>
+                      </a:extLst>
+                    </a:blip>
+                    <a:stretch>
+                      <a:fillRect/>
+                    </a:stretch>
+                  </pic:blipFill>
+                  <pic:spPr>
+                    <a:xfrm>
+                      <a:off x="0" y="0"/>
+                      <a:ext cx="2178685" cy="1633855"/>
+                    </a:xfrm>
+                    <a:prstGeom prst="rect">
+                      <a:avLst/>
+                    </a:prstGeom>
+                  </pic:spPr>
+                </pic:pic>
+              </a:graphicData>
+            </a:graphic>
+          </wp:anchor>
+        </w:drawing>
+      </w:r>
+      <w:r>
+        <w:t xml:space="preserve">The participant </w:t>
+      </w:r>
+      <w:r>
+        <w:t>was asked to draw the route from the bottom of the maze to the top with a pen as quickly as possible. The route in green is the route he drew and this took approximately 3-5 seconds.</w:t>
+      </w:r>
+    </w:p>
+    <w:p>
+      <w:r>
+        <w:rPr>
+          <w:noProof/>
+          <w:lang w:eastAsia="en-GB"/>
+        </w:rPr>
+        <w:drawing>
+          <wp:anchor distT="0" distB="0" distL="114300" distR="114300" simplePos="0" relativeHeight="251663360" behindDoc="0" locked="0" layoutInCell="1" allowOverlap="1" wp14:anchorId="046DBBD7" wp14:editId="00CBE048">
+            <wp:simplePos x="0" y="0"/>
+            <wp:positionH relativeFrom="margin">
+              <wp:align>left</wp:align>
+            </wp:positionH>
+            <wp:positionV relativeFrom="paragraph">
+              <wp:posOffset>401685</wp:posOffset>
+            </wp:positionV>
+            <wp:extent cx="2178685" cy="1633855"/>
+            <wp:effectExtent l="0" t="0" r="0" b="4445"/>
+            <wp:wrapTopAndBottom/>
+            <wp:docPr id="3" name="Picture 3"/>
+            <wp:cNvGraphicFramePr>
+              <a:graphicFrameLocks xmlns:a="http://schemas.openxmlformats.org/drawingml/2006/main" noChangeAspect="1"/>
+            </wp:cNvGraphicFramePr>
+            <a:graphic xmlns:a="http://schemas.openxmlformats.org/drawingml/2006/main">
+              <a:graphicData uri="http://schemas.openxmlformats.org/drawingml/2006/picture">
+                <pic:pic xmlns:pic="http://schemas.openxmlformats.org/drawingml/2006/picture">
+                  <pic:nvPicPr>
+                    <pic:cNvPr id="1" name=""/>
+                    <pic:cNvPicPr/>
+                  </pic:nvPicPr>
+                  <pic:blipFill>
+                    <a:blip r:embed="rId33">
+                      <a:extLst>
+                        <a:ext uri="{28A0092B-C50C-407E-A947-70E740481C1C}">
+                          <a14:useLocalDpi xmlns:a14="http://schemas.microsoft.com/office/drawing/2010/main" val="0"/>
+                        </a:ext>
+                      </a:extLst>
+                    </a:blip>
+                    <a:stretch>
+                      <a:fillRect/>
+                    </a:stretch>
+                  </pic:blipFill>
+                  <pic:spPr>
+                    <a:xfrm flipV="1">
+                      <a:off x="0" y="0"/>
+                      <a:ext cx="2178685" cy="1633855"/>
+                    </a:xfrm>
+                    <a:prstGeom prst="rect">
+                      <a:avLst/>
+                    </a:prstGeom>
+                  </pic:spPr>
+                </pic:pic>
+              </a:graphicData>
+            </a:graphic>
+            <wp14:sizeRelV relativeFrom="margin">
+              <wp14:pctHeight>0</wp14:pctHeight>
+            </wp14:sizeRelV>
+          </wp:anchor>
+        </w:drawing>
+      </w:r>
+      <w:r>
+        <w:t>For the second stage of the experiment the participant was asked to solve the maze again without looking at it. He would state which direction he wanted to go in the maze by stating ‘up’, ‘down’, ‘left’ or ‘right’. If the action he stated would be possible he would be told ‘</w:t>
+      </w:r>
+      <w:r>
+        <w:t>Ok’</w:t>
+      </w:r>
+      <w:r>
+        <w:t xml:space="preserve"> and if not (action blocked by a wall) he would be told ‘</w:t>
+      </w:r>
+      <w:r>
+        <w:t>Wall</w:t>
+      </w:r>
+      <w:r>
+        <w:t>’.</w:t>
+      </w:r>
+      <w:r>
+        <w:t xml:space="preserve"> The following route in orange shows </w:t>
+      </w:r>
+      <w:r>
+        <w:t xml:space="preserve">the </w:t>
+      </w:r>
+      <w:r>
+        <w:t xml:space="preserve">path </w:t>
+      </w:r>
+      <w:r>
+        <w:t xml:space="preserve">the participant took </w:t>
+      </w:r>
+      <w:r>
+        <w:t>with all the times he was blocked marked in red:</w:t>
+      </w:r>
+      <w:r>
+        <w:t xml:space="preserve"> </w:t>
+      </w:r>
+    </w:p>
+    <w:p>
+      <w:r>
+        <w:lastRenderedPageBreak/>
+        <w:t xml:space="preserve"> </w:t>
+      </w:r>
+      <w:r>
+        <w:rPr>
+          <w:noProof/>
+          <w:lang w:eastAsia="en-GB"/>
+        </w:rPr>
+        <w:drawing>
+          <wp:inline distT="0" distB="0" distL="0" distR="0" wp14:anchorId="4D1D8C29" wp14:editId="0196E8D3">
+            <wp:extent cx="2178000" cy="1634400"/>
+            <wp:effectExtent l="0" t="0" r="0" b="4445"/>
+            <wp:docPr id="4" name="Picture 4"/>
+            <wp:cNvGraphicFramePr>
+              <a:graphicFrameLocks xmlns:a="http://schemas.openxmlformats.org/drawingml/2006/main" noChangeAspect="1"/>
+            </wp:cNvGraphicFramePr>
+            <a:graphic xmlns:a="http://schemas.openxmlformats.org/drawingml/2006/main">
+              <a:graphicData uri="http://schemas.openxmlformats.org/drawingml/2006/picture">
+                <pic:pic xmlns:pic="http://schemas.openxmlformats.org/drawingml/2006/picture">
+                  <pic:nvPicPr>
+                    <pic:cNvPr id="1" name=""/>
+                    <pic:cNvPicPr/>
+                  </pic:nvPicPr>
+                  <pic:blipFill>
+                    <a:blip r:embed="rId34">
+                      <a:extLst>
+                        <a:ext uri="{28A0092B-C50C-407E-A947-70E740481C1C}">
+                          <a14:useLocalDpi xmlns:a14="http://schemas.microsoft.com/office/drawing/2010/main" val="0"/>
+                        </a:ext>
+                      </a:extLst>
+                    </a:blip>
+                    <a:stretch>
+                      <a:fillRect/>
+                    </a:stretch>
+                  </pic:blipFill>
+                  <pic:spPr>
+                    <a:xfrm>
+                      <a:off x="0" y="0"/>
+                      <a:ext cx="2178000" cy="1634400"/>
+                    </a:xfrm>
+                    <a:prstGeom prst="rect">
+                      <a:avLst/>
+                    </a:prstGeom>
+                  </pic:spPr>
+                </pic:pic>
+              </a:graphicData>
+            </a:graphic>
+          </wp:inline>
+        </w:drawing>
+      </w:r>
+    </w:p>
+    <w:p>
+      <w:r>
+        <w:t>This process went on for 2-3 minutes before the participant gave up.</w:t>
+      </w:r>
+      <w:r>
+        <w:t xml:space="preserve"> Thus, showing that navigating a maze from a first-person perspective is a much more daunting task than from a third-person one.</w:t>
+      </w:r>
+    </w:p>
+    <w:p>
+      <w:r>
+        <w:t>When the participant was asked exactly “how” he solved the maze in the first task, the answer was that he could just see the path to the finish.</w:t>
+      </w:r>
+      <w:r>
+        <w:t xml:space="preserve"> </w:t>
+      </w:r>
+      <w:r>
+        <w:t xml:space="preserve">This suggests that when humans solve a maze from such a top-down view that they sub-consciously perform several operations based on observations to quickly find </w:t>
+      </w:r>
+      <w:r>
+        <w:t>a</w:t>
+      </w:r>
+      <w:r>
+        <w:t xml:space="preserve"> solution.</w:t>
+      </w:r>
+      <w:r>
+        <w:t xml:space="preserve"> </w:t>
+      </w:r>
+      <w:r>
+        <w:t>It is not unlike a brute-force method where the solver will quickly run through as many routes as possible until they fin</w:t>
+      </w:r>
+      <w:r>
+        <w:t>d one that gets them to the end and in a larger drawn maz</w:t>
+      </w:r>
+      <w:r>
+        <w:t xml:space="preserve">e </w:t>
+      </w:r>
+      <w:r>
+        <w:t xml:space="preserve">may become more evident that this is how a human will </w:t>
+      </w:r>
+      <w:r>
+        <w:t xml:space="preserve">generally </w:t>
+      </w:r>
+      <w:r>
+        <w:t>solve a maze.</w:t>
+      </w:r>
+    </w:p>
+    <w:p>
+      <w:pPr>
+        <w:rPr>
+          <w:b/>
+        </w:rPr>
+      </w:pPr>
+      <w:r>
+        <w:rPr>
+          <w:b/>
+        </w:rPr>
+        <w:t>Maze Mapping and Analysis</w:t>
+      </w:r>
+    </w:p>
+    <w:p>
+      <w:r>
+        <w:t>As the task for our robot is to travel from the start to the end point in the maze via the quickest route our robot must first learn all the possi</w:t>
+      </w:r>
+      <w:r>
+        <w:t xml:space="preserve">ble routes there are to achieve this. </w:t>
+      </w:r>
+      <w:r>
+        <w:t>This cannot be done unless the routes are known</w:t>
+      </w:r>
+      <w:r>
+        <w:t xml:space="preserve"> which means an initial period will be needed where the robot maps out the maze to get a ‘third-person’ perspective o</w:t>
+      </w:r>
+      <w:r>
+        <w:t>f how it should travel the maze.</w:t>
+      </w:r>
+      <w:r>
+        <w:t xml:space="preserve"> It must visit all possible paths in the maze to be able to calculate the best route, this means a mapping algorithm will need to be implemented.</w:t>
+      </w:r>
+    </w:p>
+    <w:p>
+      <w:pPr>
+        <w:rPr>
+          <w:b/>
+        </w:rPr>
+      </w:pPr>
+      <w:r>
+        <w:rPr>
+          <w:b/>
+        </w:rPr>
+        <w:t>Mapping</w:t>
+      </w:r>
+    </w:p>
+    <w:p>
+      <w:pPr>
+        <w:rPr>
+          <w:b/>
+        </w:rPr>
+      </w:pPr>
+      <w:r>
+        <w:rPr>
+          <w:b/>
+        </w:rPr>
+        <w:t>Left Side or Right Side</w:t>
+      </w:r>
+    </w:p>
+    <w:p>
+      <w:r>
+        <w:t xml:space="preserve">A well-known approach to finding the exit of a maze is to stick to the left or right side and just follow it until the exit is reached. </w:t>
+      </w:r>
+      <w:r>
+        <w:t xml:space="preserve">In a maze with no exits to the outside this would be a suitable way to map out the entirety of a maze, however, </w:t>
+      </w:r>
+      <w:r>
+        <w:t xml:space="preserve">as stated by </w:t>
+      </w:r>
+      <w:r>
+        <w:rPr>
+          <w:highlight w:val="yellow"/>
+        </w:rPr>
+        <w:t>Ferrari et al. (2002)</w:t>
+      </w:r>
+      <w:r>
+        <w:t xml:space="preserve"> in </w:t>
+      </w:r>
+      <w:r>
+        <w:rPr>
+          <w:highlight w:val="yellow"/>
+        </w:rPr>
+        <w:t>Building Robots with LEGO Mindstorms</w:t>
+      </w:r>
+      <w:r>
+        <w:t xml:space="preserve">, </w:t>
+      </w:r>
+      <w:r>
+        <w:t>we can only do this under the following</w:t>
+      </w:r>
+      <w:r>
+        <w:t xml:space="preserve"> two</w:t>
+      </w:r>
+      <w:r>
+        <w:t xml:space="preserve"> conditions:</w:t>
+      </w:r>
+    </w:p>
+    <w:p>
+      <w:pPr>
+        <w:pStyle w:val="ListParagraph"/>
+        <w:numPr>
+          <w:ilvl w:val="0"/>
+          <w:numId w:val="18"/>
+        </w:numPr>
+        <w:autoSpaceDE w:val="0"/>
+        <w:autoSpaceDN w:val="0"/>
+        <w:adjustRightInd w:val="0"/>
+        <w:spacing w:after="0" w:line="240" w:lineRule="auto"/>
+        <w:ind w:left="924" w:right="567" w:hanging="357"/>
+        <w:rPr>
+          <w:i/>
+          <w:highlight w:val="yellow"/>
+        </w:rPr>
+      </w:pPr>
+      <w:commentRangeStart w:id="0"/>
+      <w:r>
+        <w:rPr>
+          <w:i/>
+          <w:highlight w:val="yellow"/>
+        </w:rPr>
+        <w:t>“When the maze is flat, and has both the entrance and exit placed along its perimeter</w:t>
+      </w:r>
+    </w:p>
+    <w:p>
+      <w:pPr>
+        <w:pStyle w:val="ListParagraph"/>
+        <w:numPr>
+          <w:ilvl w:val="0"/>
+          <w:numId w:val="18"/>
+        </w:numPr>
+        <w:autoSpaceDE w:val="0"/>
+        <w:autoSpaceDN w:val="0"/>
+        <w:adjustRightInd w:val="0"/>
+        <w:spacing w:after="0" w:line="240" w:lineRule="auto"/>
+        <w:ind w:left="924" w:right="567" w:hanging="357"/>
+        <w:rPr>
+          <w:i/>
+          <w:highlight w:val="yellow"/>
+        </w:rPr>
+      </w:pPr>
+      <w:r>
+        <w:rPr>
+          <w:i/>
+          <w:highlight w:val="yellow"/>
+        </w:rPr>
+        <w:t>When the maze is flat, and the entrance and exit are points arbitrarily chosen anywhere in the maze, where the latter doesn’t contain any loops. That is, it doesn’t contain multiple paths that connect any two points”</w:t>
+      </w:r>
+      <w:commentRangeEnd w:id="0"/>
+      <w:r>
+        <w:rPr>
+          <w:rStyle w:val="CommentReference"/>
+        </w:rPr>
+        <w:commentReference w:id="0"/>
+      </w:r>
+    </w:p>
+    <w:p>
+      <w:pPr>
+        <w:autoSpaceDE w:val="0"/>
+        <w:autoSpaceDN w:val="0"/>
+        <w:adjustRightInd w:val="0"/>
+        <w:spacing w:after="0" w:line="240" w:lineRule="auto"/>
+        <w:ind w:right="567"/>
+        <w:rPr>
+          <w:i/>
+          <w:highlight w:val="yellow"/>
+        </w:rPr>
+      </w:pPr>
+      <w:r>
+        <w:rPr>
+          <w:i/>
+          <w:noProof/>
+          <w:lang w:eastAsia="en-GB"/>
+        </w:rPr>
+        <w:lastRenderedPageBreak/>
+        <w:drawing>
+          <wp:inline distT="0" distB="0" distL="0" distR="0" wp14:anchorId="3FDF68BF" wp14:editId="29EE7F2C">
+            <wp:extent cx="3842426" cy="3842426"/>
+            <wp:effectExtent l="0" t="0" r="5715" b="5715"/>
+            <wp:docPr id="21" name="Picture 21"/>
+            <wp:cNvGraphicFramePr>
+              <a:graphicFrameLocks xmlns:a="http://schemas.openxmlformats.org/drawingml/2006/main" noChangeAspect="1"/>
+            </wp:cNvGraphicFramePr>
+            <a:graphic xmlns:a="http://schemas.openxmlformats.org/drawingml/2006/main">
+              <a:graphicData uri="http://schemas.openxmlformats.org/drawingml/2006/picture">
+                <pic:pic xmlns:pic="http://schemas.openxmlformats.org/drawingml/2006/picture">
+                  <pic:nvPicPr>
+                    <pic:cNvPr id="1" name=""/>
+                    <pic:cNvPicPr/>
+                  </pic:nvPicPr>
+                  <pic:blipFill>
+                    <a:blip r:embed="rId37"/>
+                    <a:stretch>
+                      <a:fillRect/>
+                    </a:stretch>
+                  </pic:blipFill>
+                  <pic:spPr>
+                    <a:xfrm>
+                      <a:off x="0" y="0"/>
+                      <a:ext cx="3858649" cy="3858649"/>
+                    </a:xfrm>
+                    <a:prstGeom prst="rect">
+                      <a:avLst/>
+                    </a:prstGeom>
+                  </pic:spPr>
+                </pic:pic>
+              </a:graphicData>
+            </a:graphic>
+          </wp:inline>
+        </w:drawing>
+      </w:r>
+    </w:p>
+    <w:p>
+      <w:pPr>
+        <w:pStyle w:val="ListParagraph"/>
+        <w:autoSpaceDE w:val="0"/>
+        <w:autoSpaceDN w:val="0"/>
+        <w:adjustRightInd w:val="0"/>
+        <w:spacing w:after="0" w:line="240" w:lineRule="auto"/>
+        <w:ind w:left="924" w:right="567"/>
+        <w:rPr>
+          <w:i/>
+        </w:rPr>
+      </w:pPr>
+    </w:p>
+    <w:p>
+      <w:r>
+        <w:t xml:space="preserve">The maze specifications state that the start and end points are allowed to be placed anywhere and that loops are also valid. </w:t>
+      </w:r>
+      <w:r>
+        <w:t>This means that the left/right sid</w:t>
+      </w:r>
+      <w:r>
+        <w:t>e rule will not be of use here.</w:t>
+      </w:r>
+    </w:p>
+    <w:p>
+      <w:pPr>
+        <w:rPr>
+          <w:highlight w:val="yellow"/>
+        </w:rPr>
+      </w:pPr>
+      <w:r>
+        <w:rPr>
+          <w:highlight w:val="yellow"/>
+        </w:rPr>
+        <w:t>Ferrari et al. (2002)</w:t>
+      </w:r>
+      <w:r>
+        <w:t xml:space="preserve"> go on to state that </w:t>
+      </w:r>
+      <w:r>
+        <w:rPr>
+          <w:highlight w:val="yellow"/>
+        </w:rPr>
+        <w:t>“When you cannot apply the rule previously stated, you rely on two strategies</w:t>
+      </w:r>
+      <w:r>
+        <w:rPr>
+          <w:highlight w:val="yellow"/>
+        </w:rPr>
+        <w:t>:</w:t>
+      </w:r>
+    </w:p>
+    <w:p>
+      <w:pPr>
+        <w:pStyle w:val="ListParagraph"/>
+        <w:numPr>
+          <w:ilvl w:val="0"/>
+          <w:numId w:val="19"/>
+        </w:numPr>
+        <w:rPr>
+          <w:highlight w:val="yellow"/>
+        </w:rPr>
+      </w:pPr>
+      <w:r>
+        <w:rPr>
+          <w:highlight w:val="yellow"/>
+        </w:rPr>
+        <w:t>Executing random turns</w:t>
+      </w:r>
+    </w:p>
+    <w:p>
+      <w:pPr>
+        <w:pStyle w:val="ListParagraph"/>
+        <w:numPr>
+          <w:ilvl w:val="0"/>
+          <w:numId w:val="19"/>
+        </w:numPr>
+        <w:rPr>
+          <w:highlight w:val="yellow"/>
+        </w:rPr>
+      </w:pPr>
+      <w:r>
+        <w:rPr>
+          <w:highlight w:val="yellow"/>
+        </w:rPr>
+        <w:t>Tracking your route</w:t>
+      </w:r>
+      <w:r>
+        <w:rPr>
+          <w:highlight w:val="yellow"/>
+        </w:rPr>
+        <w:t>”</w:t>
+      </w:r>
+    </w:p>
+    <w:p>
+      <w:r>
+        <w:t xml:space="preserve">As the first approach is random it could potentially take a long time depending on the complexity or nature of the maze. The second approach </w:t>
+      </w:r>
+      <w:r>
+        <w:t>would yield more fruitful results and the robot will have the capability to do this with its own memory and storage system</w:t>
+      </w:r>
+      <w:r>
+        <w:t xml:space="preserve">. </w:t>
+      </w:r>
+    </w:p>
+    <w:p>
+      <w:r>
+        <w:t xml:space="preserve">As the maze is split into a grid with each tile being a square of the grid of the same size it makes it possible for the robot to track which tiles it has been to and which ones it has not. </w:t>
+      </w:r>
+      <w:r>
+        <w:t xml:space="preserve">The following is an example </w:t>
+      </w:r>
+      <w:r>
+        <w:t>of how this could work:</w:t>
+      </w:r>
+    </w:p>
+    <w:p>
+      <w:r>
+        <w:br w:type="page"/>
+      </w:r>
+    </w:p>
+    <w:tbl>
+      <w:tblPr>
+        <w:tblStyle w:val="TableGrid"/>
+        <w:tblW w:w="0" w:type="auto"/>
+        <w:tblBorders>
+          <w:top w:val="none" w:sz="0" w:space="0" w:color="auto"/>
+          <w:left w:val="none" w:sz="0" w:space="0" w:color="auto"/>
+          <w:bottom w:val="none" w:sz="0" w:space="0" w:color="auto"/>
+          <w:right w:val="none" w:sz="0" w:space="0" w:color="auto"/>
+          <w:insideH w:val="none" w:sz="0" w:space="0" w:color="auto"/>
+          <w:insideV w:val="none" w:sz="0" w:space="0" w:color="auto"/>
+        </w:tblBorders>
+        <w:tblCellMar>
+          <w:top w:w="85" w:type="dxa"/>
+          <w:bottom w:w="85" w:type="dxa"/>
+        </w:tblCellMar>
+        <w:tblLook w:val="04A0" w:firstRow="1" w:lastRow="0" w:firstColumn="1" w:lastColumn="0" w:noHBand="0" w:noVBand="1"/>
+      </w:tblPr>
+      <w:tblGrid>
+        <w:gridCol w:w="1696"/>
+        <w:gridCol w:w="7320"/>
+      </w:tblGrid>
+      <w:tr>
+        <w:tc>
+          <w:tcPr>
+            <w:tcW w:w="1696" w:type="dxa"/>
+          </w:tcPr>
+          <w:p>
+            <w:r>
+              <w:rPr>
+                <w:noProof/>
+                <w:lang w:eastAsia="en-GB"/>
+              </w:rPr>
+              <w:lastRenderedPageBreak/>
+              <w:drawing>
+                <wp:inline distT="0" distB="0" distL="0" distR="0" wp14:anchorId="572A48CA" wp14:editId="3FEAC4EC">
+                  <wp:extent cx="936652" cy="936652"/>
+                  <wp:effectExtent l="0" t="0" r="0" b="0"/>
+                  <wp:docPr id="24" name="Picture 24"/>
+                  <wp:cNvGraphicFramePr>
+                    <a:graphicFrameLocks xmlns:a="http://schemas.openxmlformats.org/drawingml/2006/main" noChangeAspect="1"/>
+                  </wp:cNvGraphicFramePr>
+                  <a:graphic xmlns:a="http://schemas.openxmlformats.org/drawingml/2006/main">
+                    <a:graphicData uri="http://schemas.openxmlformats.org/drawingml/2006/picture">
+                      <pic:pic xmlns:pic="http://schemas.openxmlformats.org/drawingml/2006/picture">
+                        <pic:nvPicPr>
+                          <pic:cNvPr id="1" name=""/>
+                          <pic:cNvPicPr/>
+                        </pic:nvPicPr>
+                        <pic:blipFill>
+                          <a:blip r:embed="rId38">
+                            <a:extLst>
+                              <a:ext uri="{28A0092B-C50C-407E-A947-70E740481C1C}">
+                                <a14:useLocalDpi xmlns:a14="http://schemas.microsoft.com/office/drawing/2010/main" val="0"/>
+                              </a:ext>
+                            </a:extLst>
+                          </a:blip>
+                          <a:stretch>
+                            <a:fillRect/>
+                          </a:stretch>
+                        </pic:blipFill>
+                        <pic:spPr>
+                          <a:xfrm>
+                            <a:off x="0" y="0"/>
+                            <a:ext cx="943623" cy="943623"/>
+                          </a:xfrm>
+                          <a:prstGeom prst="rect">
+                            <a:avLst/>
+                          </a:prstGeom>
+                        </pic:spPr>
+                      </pic:pic>
+                    </a:graphicData>
+                  </a:graphic>
+                </wp:inline>
+              </w:drawing>
+            </w:r>
+          </w:p>
+        </w:tc>
+        <w:tc>
+          <w:tcPr>
+            <w:tcW w:w="7320" w:type="dxa"/>
+          </w:tcPr>
+          <w:p>
+            <w:r>
+              <w:t>This</w:t>
+            </w:r>
+            <w:r>
+              <w:t xml:space="preserve"> </w:t>
+            </w:r>
+            <w:r>
+              <w:t xml:space="preserve">is our </w:t>
+            </w:r>
+            <w:r>
+              <w:t>maze with our robot (</w:t>
+            </w:r>
+            <w:r>
+              <w:t>orange square</w:t>
+            </w:r>
+            <w:r>
+              <w:t>) inserted at a dead-end. During the mapping process it will not matter where the robot begins</w:t>
+            </w:r>
+            <w:r>
+              <w:t xml:space="preserve"> as its job is to visit every part of the maze</w:t>
+            </w:r>
+            <w:r>
+              <w:t xml:space="preserve"> so start and finish points are irrelevant here. </w:t>
+            </w:r>
+          </w:p>
+          <w:p/>
+        </w:tc>
+      </w:tr>
+      <w:tr>
+        <w:tc>
+          <w:tcPr>
+            <w:tcW w:w="1696" w:type="dxa"/>
+          </w:tcPr>
+          <w:p>
+            <w:r>
+              <w:rPr>
+                <w:noProof/>
+                <w:lang w:eastAsia="en-GB"/>
+              </w:rPr>
+              <w:drawing>
+                <wp:inline distT="0" distB="0" distL="0" distR="0" wp14:anchorId="44B1CB94" wp14:editId="527E6D0C">
+                  <wp:extent cx="936652" cy="936652"/>
+                  <wp:effectExtent l="0" t="0" r="0" b="0"/>
+                  <wp:docPr id="25" name="Picture 25"/>
+                  <wp:cNvGraphicFramePr>
+                    <a:graphicFrameLocks xmlns:a="http://schemas.openxmlformats.org/drawingml/2006/main" noChangeAspect="1"/>
+                  </wp:cNvGraphicFramePr>
+                  <a:graphic xmlns:a="http://schemas.openxmlformats.org/drawingml/2006/main">
+                    <a:graphicData uri="http://schemas.openxmlformats.org/drawingml/2006/picture">
+                      <pic:pic xmlns:pic="http://schemas.openxmlformats.org/drawingml/2006/picture">
+                        <pic:nvPicPr>
+                          <pic:cNvPr id="1" name=""/>
+                          <pic:cNvPicPr/>
+                        </pic:nvPicPr>
+                        <pic:blipFill>
+                          <a:blip r:embed="rId39">
+                            <a:extLst>
+                              <a:ext uri="{28A0092B-C50C-407E-A947-70E740481C1C}">
+                                <a14:useLocalDpi xmlns:a14="http://schemas.microsoft.com/office/drawing/2010/main" val="0"/>
+                              </a:ext>
+                            </a:extLst>
+                          </a:blip>
+                          <a:stretch>
+                            <a:fillRect/>
+                          </a:stretch>
+                        </pic:blipFill>
+                        <pic:spPr>
+                          <a:xfrm>
+                            <a:off x="0" y="0"/>
+                            <a:ext cx="943653" cy="943653"/>
+                          </a:xfrm>
+                          <a:prstGeom prst="rect">
+                            <a:avLst/>
+                          </a:prstGeom>
+                        </pic:spPr>
+                      </pic:pic>
+                    </a:graphicData>
+                  </a:graphic>
+                </wp:inline>
+              </w:drawing>
+            </w:r>
+          </w:p>
+        </w:tc>
+        <w:tc>
+          <w:tcPr>
+            <w:tcW w:w="7320" w:type="dxa"/>
+          </w:tcPr>
+          <w:p>
+            <w:r>
+              <w:t>It starts by moving in any direction. This could be prioritised by moving forward, left, right in respective order depending on which is blocked by a wall.</w:t>
+            </w:r>
+            <w:r>
+              <w:t xml:space="preserve"> In this case, it moves forward, memorising each tile it has visited </w:t>
+            </w:r>
+            <w:r>
+              <w:t xml:space="preserve">(green squares) </w:t>
+            </w:r>
+            <w:r>
+              <w:t>until it reaches a point where it is surrounded by more than one non-wall.</w:t>
+            </w:r>
+            <w:r>
+              <w:t xml:space="preserve"> As </w:t>
+            </w:r>
+          </w:p>
+        </w:tc>
+      </w:tr>
+      <w:tr>
+        <w:tc>
+          <w:tcPr>
+            <w:tcW w:w="1696" w:type="dxa"/>
+          </w:tcPr>
+          <w:p>
+            <w:r>
+              <w:rPr>
+                <w:noProof/>
+                <w:lang w:eastAsia="en-GB"/>
+              </w:rPr>
+              <w:drawing>
+                <wp:inline distT="0" distB="0" distL="0" distR="0" wp14:anchorId="0165E477" wp14:editId="6C92541D">
+                  <wp:extent cx="936652" cy="936652"/>
+                  <wp:effectExtent l="0" t="0" r="0" b="0"/>
+                  <wp:docPr id="26" name="Picture 26"/>
+                  <wp:cNvGraphicFramePr>
+                    <a:graphicFrameLocks xmlns:a="http://schemas.openxmlformats.org/drawingml/2006/main" noChangeAspect="1"/>
+                  </wp:cNvGraphicFramePr>
+                  <a:graphic xmlns:a="http://schemas.openxmlformats.org/drawingml/2006/main">
+                    <a:graphicData uri="http://schemas.openxmlformats.org/drawingml/2006/picture">
+                      <pic:pic xmlns:pic="http://schemas.openxmlformats.org/drawingml/2006/picture">
+                        <pic:nvPicPr>
+                          <pic:cNvPr id="1" name=""/>
+                          <pic:cNvPicPr/>
+                        </pic:nvPicPr>
+                        <pic:blipFill>
+                          <a:blip r:embed="rId40">
+                            <a:extLst>
+                              <a:ext uri="{28A0092B-C50C-407E-A947-70E740481C1C}">
+                                <a14:useLocalDpi xmlns:a14="http://schemas.microsoft.com/office/drawing/2010/main" val="0"/>
+                              </a:ext>
+                            </a:extLst>
+                          </a:blip>
+                          <a:stretch>
+                            <a:fillRect/>
+                          </a:stretch>
+                        </pic:blipFill>
+                        <pic:spPr>
+                          <a:xfrm>
+                            <a:off x="0" y="0"/>
+                            <a:ext cx="943653" cy="943653"/>
+                          </a:xfrm>
+                          <a:prstGeom prst="rect">
+                            <a:avLst/>
+                          </a:prstGeom>
+                        </pic:spPr>
+                      </pic:pic>
+                    </a:graphicData>
+                  </a:graphic>
+                </wp:inline>
+              </w:drawing>
+            </w:r>
+          </w:p>
+        </w:tc>
+        <w:tc>
+          <w:tcPr>
+            <w:tcW w:w="7320" w:type="dxa"/>
+          </w:tcPr>
+          <w:p>
+            <w:r>
+              <w:t>It marks this tile in its memory (denoted by t</w:t>
+            </w:r>
+            <w:r>
+              <w:t xml:space="preserve">he blue square in this example) </w:t>
+            </w:r>
+            <w:r>
+              <w:t xml:space="preserve">and then repeats its movement directive by checking if the tile directly in front of it is blocked first. It isn’t, so it </w:t>
+            </w:r>
+            <w:r>
+              <w:t>continues moving forward until all its sensors report walls. This means our</w:t>
+            </w:r>
+            <w:r>
+              <w:t xml:space="preserve"> robot has hit a dead end so it must trace its route back to the last blue tile it visited.</w:t>
+            </w:r>
+          </w:p>
+        </w:tc>
+      </w:tr>
+      <w:tr>
+        <w:tc>
+          <w:tcPr>
+            <w:tcW w:w="1696" w:type="dxa"/>
+          </w:tcPr>
+          <w:p>
+            <w:r>
+              <w:rPr>
+                <w:noProof/>
+                <w:lang w:eastAsia="en-GB"/>
+              </w:rPr>
+              <w:drawing>
+                <wp:inline distT="0" distB="0" distL="0" distR="0" wp14:anchorId="3D0B5FC3" wp14:editId="6D9ED533">
+                  <wp:extent cx="936652" cy="936652"/>
+                  <wp:effectExtent l="0" t="0" r="0" b="0"/>
+                  <wp:docPr id="27" name="Picture 27"/>
+                  <wp:cNvGraphicFramePr>
+                    <a:graphicFrameLocks xmlns:a="http://schemas.openxmlformats.org/drawingml/2006/main" noChangeAspect="1"/>
+                  </wp:cNvGraphicFramePr>
+                  <a:graphic xmlns:a="http://schemas.openxmlformats.org/drawingml/2006/main">
+                    <a:graphicData uri="http://schemas.openxmlformats.org/drawingml/2006/picture">
+                      <pic:pic xmlns:pic="http://schemas.openxmlformats.org/drawingml/2006/picture">
+                        <pic:nvPicPr>
+                          <pic:cNvPr id="1" name=""/>
+                          <pic:cNvPicPr/>
+                        </pic:nvPicPr>
+                        <pic:blipFill>
+                          <a:blip r:embed="rId41">
+                            <a:extLst>
+                              <a:ext uri="{28A0092B-C50C-407E-A947-70E740481C1C}">
+                                <a14:useLocalDpi xmlns:a14="http://schemas.microsoft.com/office/drawing/2010/main" val="0"/>
+                              </a:ext>
+                            </a:extLst>
+                          </a:blip>
+                          <a:stretch>
+                            <a:fillRect/>
+                          </a:stretch>
+                        </pic:blipFill>
+                        <pic:spPr>
+                          <a:xfrm>
+                            <a:off x="0" y="0"/>
+                            <a:ext cx="943653" cy="943653"/>
+                          </a:xfrm>
+                          <a:prstGeom prst="rect">
+                            <a:avLst/>
+                          </a:prstGeom>
+                        </pic:spPr>
+                      </pic:pic>
+                    </a:graphicData>
+                  </a:graphic>
+                </wp:inline>
+              </w:drawing>
+            </w:r>
+          </w:p>
+        </w:tc>
+        <w:tc>
+          <w:tcPr>
+            <w:tcW w:w="7320" w:type="dxa"/>
+          </w:tcPr>
+          <w:p>
+            <w:r>
+              <w:t xml:space="preserve">To make the process of </w:t>
+            </w:r>
+            <w:r>
+              <w:t xml:space="preserve">journeying back to the last decision tile (blue) easier it can make a note of its directives as it executes them. In this case, it travelled </w:t>
+            </w:r>
+            <w:r>
+              <w:rPr>
+                <w:i/>
+              </w:rPr>
+              <w:t>forward</w:t>
+            </w:r>
+            <w:r>
+              <w:t xml:space="preserve">, </w:t>
+            </w:r>
+            <w:r>
+              <w:rPr>
+                <w:i/>
+              </w:rPr>
+              <w:t>forward</w:t>
+            </w:r>
+            <w:r>
+              <w:t xml:space="preserve"> from the decision tile which means to get back to this tile it must travel </w:t>
+            </w:r>
+            <w:commentRangeStart w:id="1"/>
+            <w:r>
+              <w:rPr>
+                <w:i/>
+              </w:rPr>
+              <w:t>back</w:t>
+            </w:r>
+            <w:r>
+              <w:t xml:space="preserve">, </w:t>
+            </w:r>
+            <w:r>
+              <w:rPr>
+                <w:i/>
+              </w:rPr>
+              <w:t>back</w:t>
+            </w:r>
+            <w:commentRangeEnd w:id="1"/>
+            <w:r>
+              <w:rPr>
+                <w:rStyle w:val="CommentReference"/>
+              </w:rPr>
+              <w:commentReference w:id="1"/>
+            </w:r>
+            <w:r>
+              <w:t>.</w:t>
+            </w:r>
+          </w:p>
+        </w:tc>
+      </w:tr>
+      <w:tr>
+        <w:tc>
+          <w:tcPr>
+            <w:tcW w:w="1696" w:type="dxa"/>
+          </w:tcPr>
+          <w:p>
+            <w:r>
+              <w:rPr>
+                <w:noProof/>
+                <w:lang w:eastAsia="en-GB"/>
+              </w:rPr>
+              <w:drawing>
+                <wp:inline distT="0" distB="0" distL="0" distR="0" wp14:anchorId="41D1E076" wp14:editId="2B9CE509">
+                  <wp:extent cx="936652" cy="936652"/>
+                  <wp:effectExtent l="0" t="0" r="0" b="0"/>
+                  <wp:docPr id="28" name="Picture 28"/>
+                  <wp:cNvGraphicFramePr>
+                    <a:graphicFrameLocks xmlns:a="http://schemas.openxmlformats.org/drawingml/2006/main" noChangeAspect="1"/>
+                  </wp:cNvGraphicFramePr>
+                  <a:graphic xmlns:a="http://schemas.openxmlformats.org/drawingml/2006/main">
+                    <a:graphicData uri="http://schemas.openxmlformats.org/drawingml/2006/picture">
+                      <pic:pic xmlns:pic="http://schemas.openxmlformats.org/drawingml/2006/picture">
+                        <pic:nvPicPr>
+                          <pic:cNvPr id="1" name=""/>
+                          <pic:cNvPicPr/>
+                        </pic:nvPicPr>
+                        <pic:blipFill>
+                          <a:blip r:embed="rId42">
+                            <a:extLst>
+                              <a:ext uri="{28A0092B-C50C-407E-A947-70E740481C1C}">
+                                <a14:useLocalDpi xmlns:a14="http://schemas.microsoft.com/office/drawing/2010/main" val="0"/>
+                              </a:ext>
+                            </a:extLst>
+                          </a:blip>
+                          <a:stretch>
+                            <a:fillRect/>
+                          </a:stretch>
+                        </pic:blipFill>
+                        <pic:spPr>
+                          <a:xfrm>
+                            <a:off x="0" y="0"/>
+                            <a:ext cx="936652" cy="936652"/>
+                          </a:xfrm>
+                          <a:prstGeom prst="rect">
+                            <a:avLst/>
+                          </a:prstGeom>
+                        </pic:spPr>
+                      </pic:pic>
+                    </a:graphicData>
+                  </a:graphic>
+                </wp:inline>
+              </w:drawing>
+            </w:r>
+          </w:p>
+        </w:tc>
+        <w:tc>
+          <w:tcPr>
+            <w:tcW w:w="7320" w:type="dxa"/>
+          </w:tcPr>
+          <w:p>
+            <w:r>
+              <w:t xml:space="preserve">The </w:t>
+            </w:r>
+            <w:r>
+              <w:t>robot now travels in the next direction that it hasn’t visited.</w:t>
+            </w:r>
+            <w:r>
+              <w:t xml:space="preserve"> Again, in the event that there is a choice between multiple paths it can prioritise directions. Alternatively, it can simply choose randomly between the free paths available as it will make no difference to the efficiency of the mapping process.</w:t>
+            </w:r>
+          </w:p>
+        </w:tc>
+      </w:tr>
+      <w:tr>
+        <w:tc>
+          <w:tcPr>
+            <w:tcW w:w="1696" w:type="dxa"/>
+          </w:tcPr>
+          <w:p>
+            <w:r>
+              <w:rPr>
+                <w:noProof/>
+                <w:lang w:eastAsia="en-GB"/>
+              </w:rPr>
+              <w:drawing>
+                <wp:inline distT="0" distB="0" distL="0" distR="0" wp14:anchorId="5C71342D" wp14:editId="4DDA112E">
+                  <wp:extent cx="936652" cy="936652"/>
+                  <wp:effectExtent l="0" t="0" r="0" b="0"/>
+                  <wp:docPr id="29" name="Picture 29"/>
+                  <wp:cNvGraphicFramePr>
+                    <a:graphicFrameLocks xmlns:a="http://schemas.openxmlformats.org/drawingml/2006/main" noChangeAspect="1"/>
+                  </wp:cNvGraphicFramePr>
+                  <a:graphic xmlns:a="http://schemas.openxmlformats.org/drawingml/2006/main">
+                    <a:graphicData uri="http://schemas.openxmlformats.org/drawingml/2006/picture">
+                      <pic:pic xmlns:pic="http://schemas.openxmlformats.org/drawingml/2006/picture">
+                        <pic:nvPicPr>
+                          <pic:cNvPr id="1" name=""/>
+                          <pic:cNvPicPr/>
+                        </pic:nvPicPr>
+                        <pic:blipFill>
+                          <a:blip r:embed="rId43">
+                            <a:extLst>
+                              <a:ext uri="{28A0092B-C50C-407E-A947-70E740481C1C}">
+                                <a14:useLocalDpi xmlns:a14="http://schemas.microsoft.com/office/drawing/2010/main" val="0"/>
+                              </a:ext>
+                            </a:extLst>
+                          </a:blip>
+                          <a:stretch>
+                            <a:fillRect/>
+                          </a:stretch>
+                        </pic:blipFill>
+                        <pic:spPr>
+                          <a:xfrm>
+                            <a:off x="0" y="0"/>
+                            <a:ext cx="936652" cy="936652"/>
+                          </a:xfrm>
+                          <a:prstGeom prst="rect">
+                            <a:avLst/>
+                          </a:prstGeom>
+                        </pic:spPr>
+                      </pic:pic>
+                    </a:graphicData>
+                  </a:graphic>
+                </wp:inline>
+              </w:drawing>
+            </w:r>
+          </w:p>
+        </w:tc>
+        <w:tc>
+          <w:tcPr>
+            <w:tcW w:w="7320" w:type="dxa"/>
+          </w:tcPr>
+          <w:p>
+            <w:r>
+              <w:t>Using this process of marking choice tiles as it traverses the maze allows it to know there are still unexplored tiles meaning that whilst these blue tiles still exist that the mapping process is incomplete.</w:t>
+            </w:r>
+          </w:p>
+        </w:tc>
+      </w:tr>
+      <w:tr>
+        <w:tc>
+          <w:tcPr>
+            <w:tcW w:w="1696" w:type="dxa"/>
+          </w:tcPr>
+          <w:p>
+            <w:r>
+              <w:rPr>
+                <w:noProof/>
+                <w:lang w:eastAsia="en-GB"/>
+              </w:rPr>
+              <w:drawing>
+                <wp:inline distT="0" distB="0" distL="0" distR="0" wp14:anchorId="5D4AFEB2" wp14:editId="2119CDEE">
+                  <wp:extent cx="936625" cy="936625"/>
+                  <wp:effectExtent l="0" t="0" r="0" b="0"/>
+                  <wp:docPr id="31" name="Picture 31"/>
+                  <wp:cNvGraphicFramePr>
+                    <a:graphicFrameLocks xmlns:a="http://schemas.openxmlformats.org/drawingml/2006/main" noChangeAspect="1"/>
+                  </wp:cNvGraphicFramePr>
+                  <a:graphic xmlns:a="http://schemas.openxmlformats.org/drawingml/2006/main">
+                    <a:graphicData uri="http://schemas.openxmlformats.org/drawingml/2006/picture">
+                      <pic:pic xmlns:pic="http://schemas.openxmlformats.org/drawingml/2006/picture">
+                        <pic:nvPicPr>
+                          <pic:cNvPr id="1" name=""/>
+                          <pic:cNvPicPr/>
+                        </pic:nvPicPr>
+                        <pic:blipFill>
+                          <a:blip r:embed="rId44">
+                            <a:extLst>
+                              <a:ext uri="{28A0092B-C50C-407E-A947-70E740481C1C}">
+                                <a14:useLocalDpi xmlns:a14="http://schemas.microsoft.com/office/drawing/2010/main" val="0"/>
+                              </a:ext>
+                            </a:extLst>
+                          </a:blip>
+                          <a:stretch>
+                            <a:fillRect/>
+                          </a:stretch>
+                        </pic:blipFill>
+                        <pic:spPr>
+                          <a:xfrm>
+                            <a:off x="0" y="0"/>
+                            <a:ext cx="936625" cy="936625"/>
+                          </a:xfrm>
+                          <a:prstGeom prst="rect">
+                            <a:avLst/>
+                          </a:prstGeom>
+                        </pic:spPr>
+                      </pic:pic>
+                    </a:graphicData>
+                  </a:graphic>
+                </wp:inline>
+              </w:drawing>
+            </w:r>
+          </w:p>
+        </w:tc>
+        <w:tc>
+          <w:tcPr>
+            <w:tcW w:w="7320" w:type="dxa"/>
+          </w:tcPr>
+          <w:p>
+            <w:r>
+              <w:t>This process continues until it has no more choice tiles to return to, meaning the mapping stage is complete and the robot now has a memorised version of the map stored, ready for</w:t>
+            </w:r>
+            <w:r>
+              <w:t xml:space="preserve"> processing and</w:t>
+            </w:r>
+            <w:r>
+              <w:t xml:space="preserve"> </w:t>
+            </w:r>
+            <w:r>
+              <w:t>analysis.</w:t>
+            </w:r>
+          </w:p>
+        </w:tc>
+      </w:tr>
+    </w:tbl>
     <w:p/>
+    <w:p>
+      <w:r>
+        <w:br w:type="page"/>
+      </w:r>
+    </w:p>
+    <w:p>
+      <w:pPr>
+        <w:rPr>
+          <w:b/>
+        </w:rPr>
+      </w:pPr>
+      <w:r>
+        <w:rPr>
+          <w:b/>
+        </w:rPr>
+        <w:lastRenderedPageBreak/>
+        <w:t>Movement</w:t>
+      </w:r>
+    </w:p>
+    <w:p>
+      <w:r>
+        <w:rPr>
+          <w:highlight w:val="yellow"/>
+        </w:rPr>
+        <w:t xml:space="preserve">Moving forwards, turning, </w:t>
+      </w:r>
+      <w:r>
+        <w:rPr>
+          <w:highlight w:val="yellow"/>
+        </w:rPr>
+        <w:t>and diagonal</w:t>
+      </w:r>
+      <w:r>
+        <w:rPr>
+          <w:highlight w:val="yellow"/>
+        </w:rPr>
+        <w:t xml:space="preserve"> movement?</w:t>
+      </w:r>
+    </w:p>
+    <w:p>
+      <w:pPr>
+        <w:rPr>
+          <w:b/>
+        </w:rPr>
+      </w:pPr>
+      <w:r>
+        <w:rPr>
+          <w:b/>
+        </w:rPr>
+        <w:t>Basic requirements of the robot</w:t>
+      </w:r>
+    </w:p>
+    <w:p>
+      <w:r>
+        <w:rPr>
+          <w:highlight w:val="yellow"/>
+        </w:rPr>
+        <w:t>Needs to sense if wall in front, left side, right side.</w:t>
+      </w:r>
+      <w:r>
+        <w:rPr>
+          <w:highlight w:val="yellow"/>
+        </w:rPr>
+        <w:br/>
+        <w:t>Needs to be able to check coloured marker beneath it</w:t>
+      </w:r>
+      <w:r>
+        <w:rPr>
+          <w:highlight w:val="yellow"/>
+        </w:rPr>
+        <w:t>.</w:t>
+      </w:r>
+      <w:r>
+        <w:rPr>
+          <w:highlight w:val="yellow"/>
+        </w:rPr>
+        <w:br/>
+        <w:t>Must be able to move forward and rotate 360deg</w:t>
+      </w:r>
+      <w:r>
+        <w:rPr>
+          <w:highlight w:val="yellow"/>
+        </w:rPr>
+        <w:t>.</w:t>
+      </w:r>
+    </w:p>
+    <w:p>
+      <w:pPr>
+        <w:rPr>
+          <w:b/>
+        </w:rPr>
+      </w:pPr>
+      <w:r>
+        <w:rPr>
+          <w:b/>
+        </w:rPr>
+        <w:t>Detailed requirements</w:t>
+      </w:r>
+    </w:p>
+    <w:p>
+      <w:r>
+        <w:rPr>
+          <w:highlight w:val="yellow"/>
+        </w:rPr>
+        <w:t>IR sensors, optical sensor</w:t>
+      </w:r>
+      <w:proofErr w:type="gramStart"/>
+      <w:r>
+        <w:rPr>
+          <w:highlight w:val="yellow"/>
+        </w:rPr>
+        <w:t>?,</w:t>
+      </w:r>
+      <w:proofErr w:type="gramEnd"/>
+      <w:r>
+        <w:rPr>
+          <w:highlight w:val="yellow"/>
+        </w:rPr>
+        <w:t xml:space="preserve"> battery pack, CPU, two wheels </w:t>
+      </w:r>
+      <w:proofErr w:type="spellStart"/>
+      <w:r>
+        <w:rPr>
+          <w:highlight w:val="yellow"/>
+        </w:rPr>
+        <w:t>etc</w:t>
+      </w:r>
+      <w:bookmarkStart w:id="2" w:name="_GoBack"/>
+      <w:bookmarkEnd w:id="2"/>
+      <w:proofErr w:type="spellEnd"/>
+    </w:p>
     <w:sectPr>
       <w:pgSz w:w="11906" w:h="16838"/>
       <w:pgMar w:top="1440" w:right="1440" w:bottom="1440" w:left="1440" w:header="709" w:footer="709" w:gutter="0"/>
@@ -4158,9 +5988,279 @@
 </w:document>
 </file>
 
+<file path=word/comments.xml><?xml version="1.0" encoding="utf-8"?>
+<w:comments xmlns:wpc="http://schemas.microsoft.com/office/word/2010/wordprocessingCanvas" xmlns:mc="http://schemas.openxmlformats.org/markup-compatibility/2006" xmlns:o="urn:schemas-microsoft-com:office:office" xmlns:r="http://schemas.openxmlformats.org/officeDocument/2006/relationships" xmlns:m="http://schemas.openxmlformats.org/officeDocument/2006/math" xmlns:v="urn:schemas-microsoft-com:vml" xmlns:wp14="http://schemas.microsoft.com/office/word/2010/wordprocessingDrawing" xmlns:wp="http://schemas.openxmlformats.org/drawingml/2006/wordprocessingDrawing" xmlns:w10="urn:schemas-microsoft-com:office:word" xmlns:w="http://schemas.openxmlformats.org/wordprocessingml/2006/main" xmlns:w14="http://schemas.microsoft.com/office/word/2010/wordml" xmlns:w15="http://schemas.microsoft.com/office/word/2012/wordml" xmlns:wpg="http://schemas.microsoft.com/office/word/2010/wordprocessingGroup" xmlns:wpi="http://schemas.microsoft.com/office/word/2010/wordprocessingInk" xmlns:wne="http://schemas.microsoft.com/office/word/2006/wordml" xmlns:wps="http://schemas.microsoft.com/office/word/2010/wordprocessingShape" mc:Ignorable="w14 w15 wp14">
+  <w:comment w:id="0" w:author="CASHMORE Jasper" w:date="2014-12-13T00:30:00Z" w:initials="CJ">
+    <w:p>
+      <w:pPr>
+        <w:pStyle w:val="CommentText"/>
+      </w:pPr>
+      <w:r>
+        <w:rPr>
+          <w:rStyle w:val="CommentReference"/>
+        </w:rPr>
+        <w:annotationRef/>
+      </w:r>
+      <w:r>
+        <w:t>Need to agree on consistent quote style and which information needs to be shown</w:t>
+      </w:r>
+    </w:p>
+  </w:comment>
+  <w:comment w:id="1" w:author="CASHMORE Jasper" w:date="2014-12-14T00:58:00Z" w:initials="CJ">
+    <w:p>
+      <w:pPr>
+        <w:pStyle w:val="CommentText"/>
+      </w:pPr>
+      <w:r>
+        <w:rPr>
+          <w:rStyle w:val="CommentReference"/>
+        </w:rPr>
+        <w:annotationRef/>
+      </w:r>
+      <w:r>
+        <w:t xml:space="preserve">Explain that moving backwards in the case of our robot will execute a 180deg turn and then processing the backs and forwards </w:t>
+      </w:r>
+    </w:p>
+  </w:comment>
+</w:comments>
+</file>
+
+<file path=word/commentsExtended.xml><?xml version="1.0" encoding="utf-8"?>
+<w15:commentsEx xmlns:wpc="http://schemas.microsoft.com/office/word/2010/wordprocessingCanvas" xmlns:mc="http://schemas.openxmlformats.org/markup-compatibility/2006" xmlns:o="urn:schemas-microsoft-com:office:office" xmlns:r="http://schemas.openxmlformats.org/officeDocument/2006/relationships" xmlns:m="http://schemas.openxmlformats.org/officeDocument/2006/math" xmlns:v="urn:schemas-microsoft-com:vml" xmlns:wp14="http://schemas.microsoft.com/office/word/2010/wordprocessingDrawing" xmlns:wp="http://schemas.openxmlformats.org/drawingml/2006/wordprocessingDrawing" xmlns:w10="urn:schemas-microsoft-com:office:word" xmlns:w="http://schemas.openxmlformats.org/wordprocessingml/2006/main" xmlns:w14="http://schemas.microsoft.com/office/word/2010/wordml" xmlns:w15="http://schemas.microsoft.com/office/word/2012/wordml" xmlns:wpg="http://schemas.microsoft.com/office/word/2010/wordprocessingGroup" xmlns:wpi="http://schemas.microsoft.com/office/word/2010/wordprocessingInk" xmlns:wne="http://schemas.microsoft.com/office/word/2006/wordml" xmlns:wps="http://schemas.microsoft.com/office/word/2010/wordprocessingShape" mc:Ignorable="w14 w15 wp14">
+  <w15:commentEx w15:paraId="39FF8257" w15:done="0"/>
+  <w15:commentEx w15:paraId="20F1245C" w15:done="0"/>
+</w15:commentsEx>
+</file>
+
 <file path=word/numbering.xml><?xml version="1.0" encoding="utf-8"?>
 <w:numbering xmlns:wpc="http://schemas.microsoft.com/office/word/2010/wordprocessingCanvas" xmlns:mc="http://schemas.openxmlformats.org/markup-compatibility/2006" xmlns:o="urn:schemas-microsoft-com:office:office" xmlns:r="http://schemas.openxmlformats.org/officeDocument/2006/relationships" xmlns:m="http://schemas.openxmlformats.org/officeDocument/2006/math" xmlns:v="urn:schemas-microsoft-com:vml" xmlns:wp14="http://schemas.microsoft.com/office/word/2010/wordprocessingDrawing" xmlns:wp="http://schemas.openxmlformats.org/drawingml/2006/wordprocessingDrawing" xmlns:w10="urn:schemas-microsoft-com:office:word" xmlns:w="http://schemas.openxmlformats.org/wordprocessingml/2006/main" xmlns:w14="http://schemas.microsoft.com/office/word/2010/wordml" xmlns:w15="http://schemas.microsoft.com/office/word/2012/wordml" xmlns:wpg="http://schemas.microsoft.com/office/word/2010/wordprocessingGroup" xmlns:wpi="http://schemas.microsoft.com/office/word/2010/wordprocessingInk" xmlns:wne="http://schemas.microsoft.com/office/word/2006/wordml" xmlns:wps="http://schemas.microsoft.com/office/word/2010/wordprocessingShape" mc:Ignorable="w14 w15 wp14">
   <w:abstractNum w:abstractNumId="0">
+    <w:nsid w:val="04585036"/>
+    <w:multiLevelType w:val="hybridMultilevel"/>
+    <w:tmpl w:val="E9BEBD82"/>
+    <w:lvl w:ilvl="0" w:tplc="08090001">
+      <w:start w:val="1"/>
+      <w:numFmt w:val="bullet"/>
+      <w:lvlText w:val=""/>
+      <w:lvlJc w:val="left"/>
+      <w:pPr>
+        <w:ind w:left="360" w:hanging="360"/>
+      </w:pPr>
+      <w:rPr>
+        <w:rFonts w:ascii="Symbol" w:hAnsi="Symbol" w:hint="default"/>
+      </w:rPr>
+    </w:lvl>
+    <w:lvl w:ilvl="1" w:tplc="08090003" w:tentative="1">
+      <w:start w:val="1"/>
+      <w:numFmt w:val="bullet"/>
+      <w:lvlText w:val="o"/>
+      <w:lvlJc w:val="left"/>
+      <w:pPr>
+        <w:ind w:left="1080" w:hanging="360"/>
+      </w:pPr>
+      <w:rPr>
+        <w:rFonts w:ascii="Courier New" w:hAnsi="Courier New" w:cs="Courier New" w:hint="default"/>
+      </w:rPr>
+    </w:lvl>
+    <w:lvl w:ilvl="2" w:tplc="08090005" w:tentative="1">
+      <w:start w:val="1"/>
+      <w:numFmt w:val="bullet"/>
+      <w:lvlText w:val=""/>
+      <w:lvlJc w:val="left"/>
+      <w:pPr>
+        <w:ind w:left="1800" w:hanging="360"/>
+      </w:pPr>
+      <w:rPr>
+        <w:rFonts w:ascii="Wingdings" w:hAnsi="Wingdings" w:hint="default"/>
+      </w:rPr>
+    </w:lvl>
+    <w:lvl w:ilvl="3" w:tplc="08090001" w:tentative="1">
+      <w:start w:val="1"/>
+      <w:numFmt w:val="bullet"/>
+      <w:lvlText w:val=""/>
+      <w:lvlJc w:val="left"/>
+      <w:pPr>
+        <w:ind w:left="2520" w:hanging="360"/>
+      </w:pPr>
+      <w:rPr>
+        <w:rFonts w:ascii="Symbol" w:hAnsi="Symbol" w:hint="default"/>
+      </w:rPr>
+    </w:lvl>
+    <w:lvl w:ilvl="4" w:tplc="08090003" w:tentative="1">
+      <w:start w:val="1"/>
+      <w:numFmt w:val="bullet"/>
+      <w:lvlText w:val="o"/>
+      <w:lvlJc w:val="left"/>
+      <w:pPr>
+        <w:ind w:left="3240" w:hanging="360"/>
+      </w:pPr>
+      <w:rPr>
+        <w:rFonts w:ascii="Courier New" w:hAnsi="Courier New" w:cs="Courier New" w:hint="default"/>
+      </w:rPr>
+    </w:lvl>
+    <w:lvl w:ilvl="5" w:tplc="08090005" w:tentative="1">
+      <w:start w:val="1"/>
+      <w:numFmt w:val="bullet"/>
+      <w:lvlText w:val=""/>
+      <w:lvlJc w:val="left"/>
+      <w:pPr>
+        <w:ind w:left="3960" w:hanging="360"/>
+      </w:pPr>
+      <w:rPr>
+        <w:rFonts w:ascii="Wingdings" w:hAnsi="Wingdings" w:hint="default"/>
+      </w:rPr>
+    </w:lvl>
+    <w:lvl w:ilvl="6" w:tplc="08090001" w:tentative="1">
+      <w:start w:val="1"/>
+      <w:numFmt w:val="bullet"/>
+      <w:lvlText w:val=""/>
+      <w:lvlJc w:val="left"/>
+      <w:pPr>
+        <w:ind w:left="4680" w:hanging="360"/>
+      </w:pPr>
+      <w:rPr>
+        <w:rFonts w:ascii="Symbol" w:hAnsi="Symbol" w:hint="default"/>
+      </w:rPr>
+    </w:lvl>
+    <w:lvl w:ilvl="7" w:tplc="08090003" w:tentative="1">
+      <w:start w:val="1"/>
+      <w:numFmt w:val="bullet"/>
+      <w:lvlText w:val="o"/>
+      <w:lvlJc w:val="left"/>
+      <w:pPr>
+        <w:ind w:left="5400" w:hanging="360"/>
+      </w:pPr>
+      <w:rPr>
+        <w:rFonts w:ascii="Courier New" w:hAnsi="Courier New" w:cs="Courier New" w:hint="default"/>
+      </w:rPr>
+    </w:lvl>
+    <w:lvl w:ilvl="8" w:tplc="08090005" w:tentative="1">
+      <w:start w:val="1"/>
+      <w:numFmt w:val="bullet"/>
+      <w:lvlText w:val=""/>
+      <w:lvlJc w:val="left"/>
+      <w:pPr>
+        <w:ind w:left="6120" w:hanging="360"/>
+      </w:pPr>
+      <w:rPr>
+        <w:rFonts w:ascii="Wingdings" w:hAnsi="Wingdings" w:hint="default"/>
+      </w:rPr>
+    </w:lvl>
+  </w:abstractNum>
+  <w:abstractNum w:abstractNumId="1">
+    <w:nsid w:val="04A54A62"/>
+    <w:multiLevelType w:val="hybridMultilevel"/>
+    <w:tmpl w:val="4AA636A2"/>
+    <w:lvl w:ilvl="0" w:tplc="08090001">
+      <w:start w:val="1"/>
+      <w:numFmt w:val="bullet"/>
+      <w:lvlText w:val=""/>
+      <w:lvlJc w:val="left"/>
+      <w:pPr>
+        <w:ind w:left="360" w:hanging="360"/>
+      </w:pPr>
+      <w:rPr>
+        <w:rFonts w:ascii="Symbol" w:hAnsi="Symbol" w:hint="default"/>
+      </w:rPr>
+    </w:lvl>
+    <w:lvl w:ilvl="1" w:tplc="08090003" w:tentative="1">
+      <w:start w:val="1"/>
+      <w:numFmt w:val="bullet"/>
+      <w:lvlText w:val="o"/>
+      <w:lvlJc w:val="left"/>
+      <w:pPr>
+        <w:ind w:left="1080" w:hanging="360"/>
+      </w:pPr>
+      <w:rPr>
+        <w:rFonts w:ascii="Courier New" w:hAnsi="Courier New" w:cs="Courier New" w:hint="default"/>
+      </w:rPr>
+    </w:lvl>
+    <w:lvl w:ilvl="2" w:tplc="08090005" w:tentative="1">
+      <w:start w:val="1"/>
+      <w:numFmt w:val="bullet"/>
+      <w:lvlText w:val=""/>
+      <w:lvlJc w:val="left"/>
+      <w:pPr>
+        <w:ind w:left="1800" w:hanging="360"/>
+      </w:pPr>
+      <w:rPr>
+        <w:rFonts w:ascii="Wingdings" w:hAnsi="Wingdings" w:hint="default"/>
+      </w:rPr>
+    </w:lvl>
+    <w:lvl w:ilvl="3" w:tplc="08090001" w:tentative="1">
+      <w:start w:val="1"/>
+      <w:numFmt w:val="bullet"/>
+      <w:lvlText w:val=""/>
+      <w:lvlJc w:val="left"/>
+      <w:pPr>
+        <w:ind w:left="2520" w:hanging="360"/>
+      </w:pPr>
+      <w:rPr>
+        <w:rFonts w:ascii="Symbol" w:hAnsi="Symbol" w:hint="default"/>
+      </w:rPr>
+    </w:lvl>
+    <w:lvl w:ilvl="4" w:tplc="08090003" w:tentative="1">
+      <w:start w:val="1"/>
+      <w:numFmt w:val="bullet"/>
+      <w:lvlText w:val="o"/>
+      <w:lvlJc w:val="left"/>
+      <w:pPr>
+        <w:ind w:left="3240" w:hanging="360"/>
+      </w:pPr>
+      <w:rPr>
+        <w:rFonts w:ascii="Courier New" w:hAnsi="Courier New" w:cs="Courier New" w:hint="default"/>
+      </w:rPr>
+    </w:lvl>
+    <w:lvl w:ilvl="5" w:tplc="08090005" w:tentative="1">
+      <w:start w:val="1"/>
+      <w:numFmt w:val="bullet"/>
+      <w:lvlText w:val=""/>
+      <w:lvlJc w:val="left"/>
+      <w:pPr>
+        <w:ind w:left="3960" w:hanging="360"/>
+      </w:pPr>
+      <w:rPr>
+        <w:rFonts w:ascii="Wingdings" w:hAnsi="Wingdings" w:hint="default"/>
+      </w:rPr>
+    </w:lvl>
+    <w:lvl w:ilvl="6" w:tplc="08090001" w:tentative="1">
+      <w:start w:val="1"/>
+      <w:numFmt w:val="bullet"/>
+      <w:lvlText w:val=""/>
+      <w:lvlJc w:val="left"/>
+      <w:pPr>
+        <w:ind w:left="4680" w:hanging="360"/>
+      </w:pPr>
+      <w:rPr>
+        <w:rFonts w:ascii="Symbol" w:hAnsi="Symbol" w:hint="default"/>
+      </w:rPr>
+    </w:lvl>
+    <w:lvl w:ilvl="7" w:tplc="08090003" w:tentative="1">
+      <w:start w:val="1"/>
+      <w:numFmt w:val="bullet"/>
+      <w:lvlText w:val="o"/>
+      <w:lvlJc w:val="left"/>
+      <w:pPr>
+        <w:ind w:left="5400" w:hanging="360"/>
+      </w:pPr>
+      <w:rPr>
+        <w:rFonts w:ascii="Courier New" w:hAnsi="Courier New" w:cs="Courier New" w:hint="default"/>
+      </w:rPr>
+    </w:lvl>
+    <w:lvl w:ilvl="8" w:tplc="08090005" w:tentative="1">
+      <w:start w:val="1"/>
+      <w:numFmt w:val="bullet"/>
+      <w:lvlText w:val=""/>
+      <w:lvlJc w:val="left"/>
+      <w:pPr>
+        <w:ind w:left="6120" w:hanging="360"/>
+      </w:pPr>
+      <w:rPr>
+        <w:rFonts w:ascii="Wingdings" w:hAnsi="Wingdings" w:hint="default"/>
+      </w:rPr>
+    </w:lvl>
+  </w:abstractNum>
+  <w:abstractNum w:abstractNumId="2">
     <w:nsid w:val="0B3B0444"/>
     <w:multiLevelType w:val="hybridMultilevel"/>
     <w:tmpl w:val="AD4AA272"/>
@@ -4273,7 +6373,93 @@
       </w:rPr>
     </w:lvl>
   </w:abstractNum>
-  <w:abstractNum w:abstractNumId="1">
+  <w:abstractNum w:abstractNumId="3">
+    <w:nsid w:val="0C670122"/>
+    <w:multiLevelType w:val="hybridMultilevel"/>
+    <w:tmpl w:val="5A76D416"/>
+    <w:lvl w:ilvl="0" w:tplc="0809000F">
+      <w:start w:val="1"/>
+      <w:numFmt w:val="decimal"/>
+      <w:lvlText w:val="%1."/>
+      <w:lvlJc w:val="left"/>
+      <w:pPr>
+        <w:ind w:left="360" w:hanging="360"/>
+      </w:pPr>
+    </w:lvl>
+    <w:lvl w:ilvl="1" w:tplc="08090019" w:tentative="1">
+      <w:start w:val="1"/>
+      <w:numFmt w:val="lowerLetter"/>
+      <w:lvlText w:val="%2."/>
+      <w:lvlJc w:val="left"/>
+      <w:pPr>
+        <w:ind w:left="1080" w:hanging="360"/>
+      </w:pPr>
+    </w:lvl>
+    <w:lvl w:ilvl="2" w:tplc="0809001B" w:tentative="1">
+      <w:start w:val="1"/>
+      <w:numFmt w:val="lowerRoman"/>
+      <w:lvlText w:val="%3."/>
+      <w:lvlJc w:val="right"/>
+      <w:pPr>
+        <w:ind w:left="1800" w:hanging="180"/>
+      </w:pPr>
+    </w:lvl>
+    <w:lvl w:ilvl="3" w:tplc="0809000F" w:tentative="1">
+      <w:start w:val="1"/>
+      <w:numFmt w:val="decimal"/>
+      <w:lvlText w:val="%4."/>
+      <w:lvlJc w:val="left"/>
+      <w:pPr>
+        <w:ind w:left="2520" w:hanging="360"/>
+      </w:pPr>
+    </w:lvl>
+    <w:lvl w:ilvl="4" w:tplc="08090019" w:tentative="1">
+      <w:start w:val="1"/>
+      <w:numFmt w:val="lowerLetter"/>
+      <w:lvlText w:val="%5."/>
+      <w:lvlJc w:val="left"/>
+      <w:pPr>
+        <w:ind w:left="3240" w:hanging="360"/>
+      </w:pPr>
+    </w:lvl>
+    <w:lvl w:ilvl="5" w:tplc="0809001B" w:tentative="1">
+      <w:start w:val="1"/>
+      <w:numFmt w:val="lowerRoman"/>
+      <w:lvlText w:val="%6."/>
+      <w:lvlJc w:val="right"/>
+      <w:pPr>
+        <w:ind w:left="3960" w:hanging="180"/>
+      </w:pPr>
+    </w:lvl>
+    <w:lvl w:ilvl="6" w:tplc="0809000F" w:tentative="1">
+      <w:start w:val="1"/>
+      <w:numFmt w:val="decimal"/>
+      <w:lvlText w:val="%7."/>
+      <w:lvlJc w:val="left"/>
+      <w:pPr>
+        <w:ind w:left="4680" w:hanging="360"/>
+      </w:pPr>
+    </w:lvl>
+    <w:lvl w:ilvl="7" w:tplc="08090019" w:tentative="1">
+      <w:start w:val="1"/>
+      <w:numFmt w:val="lowerLetter"/>
+      <w:lvlText w:val="%8."/>
+      <w:lvlJc w:val="left"/>
+      <w:pPr>
+        <w:ind w:left="5400" w:hanging="360"/>
+      </w:pPr>
+    </w:lvl>
+    <w:lvl w:ilvl="8" w:tplc="0809001B" w:tentative="1">
+      <w:start w:val="1"/>
+      <w:numFmt w:val="lowerRoman"/>
+      <w:lvlText w:val="%9."/>
+      <w:lvlJc w:val="right"/>
+      <w:pPr>
+        <w:ind w:left="6120" w:hanging="180"/>
+      </w:pPr>
+    </w:lvl>
+  </w:abstractNum>
+  <w:abstractNum w:abstractNumId="4">
     <w:nsid w:val="100C40B8"/>
     <w:multiLevelType w:val="hybridMultilevel"/>
     <w:tmpl w:val="229403C2"/>
@@ -4386,7 +6572,7 @@
       </w:rPr>
     </w:lvl>
   </w:abstractNum>
-  <w:abstractNum w:abstractNumId="2">
+  <w:abstractNum w:abstractNumId="5">
     <w:nsid w:val="12050AF3"/>
     <w:multiLevelType w:val="hybridMultilevel"/>
     <w:tmpl w:val="8F24E8FE"/>
@@ -4499,7 +6685,7 @@
       </w:rPr>
     </w:lvl>
   </w:abstractNum>
-  <w:abstractNum w:abstractNumId="3">
+  <w:abstractNum w:abstractNumId="6">
     <w:nsid w:val="1A4B6771"/>
     <w:multiLevelType w:val="hybridMultilevel"/>
     <w:tmpl w:val="E180AA24"/>
@@ -4612,7 +6798,7 @@
       </w:rPr>
     </w:lvl>
   </w:abstractNum>
-  <w:abstractNum w:abstractNumId="4">
+  <w:abstractNum w:abstractNumId="7">
     <w:nsid w:val="1F0B1867"/>
     <w:multiLevelType w:val="hybridMultilevel"/>
     <w:tmpl w:val="CB0627F8"/>
@@ -4725,7 +6911,7 @@
       </w:rPr>
     </w:lvl>
   </w:abstractNum>
-  <w:abstractNum w:abstractNumId="5">
+  <w:abstractNum w:abstractNumId="8">
     <w:nsid w:val="21864CF1"/>
     <w:multiLevelType w:val="multilevel"/>
     <w:tmpl w:val="979CD12A"/>
@@ -4874,7 +7060,120 @@
       </w:rPr>
     </w:lvl>
   </w:abstractNum>
-  <w:abstractNum w:abstractNumId="6">
+  <w:abstractNum w:abstractNumId="9">
+    <w:nsid w:val="27EE1CB1"/>
+    <w:multiLevelType w:val="hybridMultilevel"/>
+    <w:tmpl w:val="F6D4BB92"/>
+    <w:lvl w:ilvl="0" w:tplc="08090001">
+      <w:start w:val="1"/>
+      <w:numFmt w:val="bullet"/>
+      <w:lvlText w:val=""/>
+      <w:lvlJc w:val="left"/>
+      <w:pPr>
+        <w:ind w:left="360" w:hanging="360"/>
+      </w:pPr>
+      <w:rPr>
+        <w:rFonts w:ascii="Symbol" w:hAnsi="Symbol" w:hint="default"/>
+      </w:rPr>
+    </w:lvl>
+    <w:lvl w:ilvl="1" w:tplc="08090003" w:tentative="1">
+      <w:start w:val="1"/>
+      <w:numFmt w:val="bullet"/>
+      <w:lvlText w:val="o"/>
+      <w:lvlJc w:val="left"/>
+      <w:pPr>
+        <w:ind w:left="1080" w:hanging="360"/>
+      </w:pPr>
+      <w:rPr>
+        <w:rFonts w:ascii="Courier New" w:hAnsi="Courier New" w:cs="Courier New" w:hint="default"/>
+      </w:rPr>
+    </w:lvl>
+    <w:lvl w:ilvl="2" w:tplc="08090005" w:tentative="1">
+      <w:start w:val="1"/>
+      <w:numFmt w:val="bullet"/>
+      <w:lvlText w:val=""/>
+      <w:lvlJc w:val="left"/>
+      <w:pPr>
+        <w:ind w:left="1800" w:hanging="360"/>
+      </w:pPr>
+      <w:rPr>
+        <w:rFonts w:ascii="Wingdings" w:hAnsi="Wingdings" w:hint="default"/>
+      </w:rPr>
+    </w:lvl>
+    <w:lvl w:ilvl="3" w:tplc="08090001" w:tentative="1">
+      <w:start w:val="1"/>
+      <w:numFmt w:val="bullet"/>
+      <w:lvlText w:val=""/>
+      <w:lvlJc w:val="left"/>
+      <w:pPr>
+        <w:ind w:left="2520" w:hanging="360"/>
+      </w:pPr>
+      <w:rPr>
+        <w:rFonts w:ascii="Symbol" w:hAnsi="Symbol" w:hint="default"/>
+      </w:rPr>
+    </w:lvl>
+    <w:lvl w:ilvl="4" w:tplc="08090003" w:tentative="1">
+      <w:start w:val="1"/>
+      <w:numFmt w:val="bullet"/>
+      <w:lvlText w:val="o"/>
+      <w:lvlJc w:val="left"/>
+      <w:pPr>
+        <w:ind w:left="3240" w:hanging="360"/>
+      </w:pPr>
+      <w:rPr>
+        <w:rFonts w:ascii="Courier New" w:hAnsi="Courier New" w:cs="Courier New" w:hint="default"/>
+      </w:rPr>
+    </w:lvl>
+    <w:lvl w:ilvl="5" w:tplc="08090005" w:tentative="1">
+      <w:start w:val="1"/>
+      <w:numFmt w:val="bullet"/>
+      <w:lvlText w:val=""/>
+      <w:lvlJc w:val="left"/>
+      <w:pPr>
+        <w:ind w:left="3960" w:hanging="360"/>
+      </w:pPr>
+      <w:rPr>
+        <w:rFonts w:ascii="Wingdings" w:hAnsi="Wingdings" w:hint="default"/>
+      </w:rPr>
+    </w:lvl>
+    <w:lvl w:ilvl="6" w:tplc="08090001" w:tentative="1">
+      <w:start w:val="1"/>
+      <w:numFmt w:val="bullet"/>
+      <w:lvlText w:val=""/>
+      <w:lvlJc w:val="left"/>
+      <w:pPr>
+        <w:ind w:left="4680" w:hanging="360"/>
+      </w:pPr>
+      <w:rPr>
+        <w:rFonts w:ascii="Symbol" w:hAnsi="Symbol" w:hint="default"/>
+      </w:rPr>
+    </w:lvl>
+    <w:lvl w:ilvl="7" w:tplc="08090003" w:tentative="1">
+      <w:start w:val="1"/>
+      <w:numFmt w:val="bullet"/>
+      <w:lvlText w:val="o"/>
+      <w:lvlJc w:val="left"/>
+      <w:pPr>
+        <w:ind w:left="5400" w:hanging="360"/>
+      </w:pPr>
+      <w:rPr>
+        <w:rFonts w:ascii="Courier New" w:hAnsi="Courier New" w:cs="Courier New" w:hint="default"/>
+      </w:rPr>
+    </w:lvl>
+    <w:lvl w:ilvl="8" w:tplc="08090005" w:tentative="1">
+      <w:start w:val="1"/>
+      <w:numFmt w:val="bullet"/>
+      <w:lvlText w:val=""/>
+      <w:lvlJc w:val="left"/>
+      <w:pPr>
+        <w:ind w:left="6120" w:hanging="360"/>
+      </w:pPr>
+      <w:rPr>
+        <w:rFonts w:ascii="Wingdings" w:hAnsi="Wingdings" w:hint="default"/>
+      </w:rPr>
+    </w:lvl>
+  </w:abstractNum>
+  <w:abstractNum w:abstractNumId="10">
     <w:nsid w:val="31D97FB2"/>
     <w:multiLevelType w:val="multilevel"/>
     <w:tmpl w:val="3104B258"/>
@@ -5023,7 +7322,7 @@
       </w:rPr>
     </w:lvl>
   </w:abstractNum>
-  <w:abstractNum w:abstractNumId="7">
+  <w:abstractNum w:abstractNumId="11">
     <w:nsid w:val="32AF2BEF"/>
     <w:multiLevelType w:val="multilevel"/>
     <w:tmpl w:val="979CD12A"/>
@@ -5172,7 +7471,7 @@
       </w:rPr>
     </w:lvl>
   </w:abstractNum>
-  <w:abstractNum w:abstractNumId="8">
+  <w:abstractNum w:abstractNumId="12">
     <w:nsid w:val="38623FB8"/>
     <w:multiLevelType w:val="hybridMultilevel"/>
     <w:tmpl w:val="7A4647FA"/>
@@ -5285,7 +7584,7 @@
       </w:rPr>
     </w:lvl>
   </w:abstractNum>
-  <w:abstractNum w:abstractNumId="9">
+  <w:abstractNum w:abstractNumId="13">
     <w:nsid w:val="3B282B04"/>
     <w:multiLevelType w:val="multilevel"/>
     <w:tmpl w:val="C874806E"/>
@@ -5434,7 +7733,7 @@
       </w:rPr>
     </w:lvl>
   </w:abstractNum>
-  <w:abstractNum w:abstractNumId="10">
+  <w:abstractNum w:abstractNumId="14">
     <w:nsid w:val="3C1702FA"/>
     <w:multiLevelType w:val="hybridMultilevel"/>
     <w:tmpl w:val="AF4EEF9E"/>
@@ -5547,7 +7846,7 @@
       </w:rPr>
     </w:lvl>
   </w:abstractNum>
-  <w:abstractNum w:abstractNumId="11">
+  <w:abstractNum w:abstractNumId="15">
     <w:nsid w:val="490C15B8"/>
     <w:multiLevelType w:val="multilevel"/>
     <w:tmpl w:val="7F764E16"/>
@@ -5692,7 +7991,206 @@
       </w:rPr>
     </w:lvl>
   </w:abstractNum>
-  <w:abstractNum w:abstractNumId="12">
+  <w:abstractNum w:abstractNumId="16">
+    <w:nsid w:val="4FE41FC6"/>
+    <w:multiLevelType w:val="hybridMultilevel"/>
+    <w:tmpl w:val="537081CE"/>
+    <w:lvl w:ilvl="0" w:tplc="08090001">
+      <w:start w:val="1"/>
+      <w:numFmt w:val="bullet"/>
+      <w:lvlText w:val=""/>
+      <w:lvlJc w:val="left"/>
+      <w:pPr>
+        <w:ind w:left="720" w:hanging="360"/>
+      </w:pPr>
+      <w:rPr>
+        <w:rFonts w:ascii="Symbol" w:hAnsi="Symbol" w:hint="default"/>
+      </w:rPr>
+    </w:lvl>
+    <w:lvl w:ilvl="1" w:tplc="08090003" w:tentative="1">
+      <w:start w:val="1"/>
+      <w:numFmt w:val="bullet"/>
+      <w:lvlText w:val="o"/>
+      <w:lvlJc w:val="left"/>
+      <w:pPr>
+        <w:ind w:left="1440" w:hanging="360"/>
+      </w:pPr>
+      <w:rPr>
+        <w:rFonts w:ascii="Courier New" w:hAnsi="Courier New" w:cs="Courier New" w:hint="default"/>
+      </w:rPr>
+    </w:lvl>
+    <w:lvl w:ilvl="2" w:tplc="08090005" w:tentative="1">
+      <w:start w:val="1"/>
+      <w:numFmt w:val="bullet"/>
+      <w:lvlText w:val=""/>
+      <w:lvlJc w:val="left"/>
+      <w:pPr>
+        <w:ind w:left="2160" w:hanging="360"/>
+      </w:pPr>
+      <w:rPr>
+        <w:rFonts w:ascii="Wingdings" w:hAnsi="Wingdings" w:hint="default"/>
+      </w:rPr>
+    </w:lvl>
+    <w:lvl w:ilvl="3" w:tplc="08090001" w:tentative="1">
+      <w:start w:val="1"/>
+      <w:numFmt w:val="bullet"/>
+      <w:lvlText w:val=""/>
+      <w:lvlJc w:val="left"/>
+      <w:pPr>
+        <w:ind w:left="2880" w:hanging="360"/>
+      </w:pPr>
+      <w:rPr>
+        <w:rFonts w:ascii="Symbol" w:hAnsi="Symbol" w:hint="default"/>
+      </w:rPr>
+    </w:lvl>
+    <w:lvl w:ilvl="4" w:tplc="08090003" w:tentative="1">
+      <w:start w:val="1"/>
+      <w:numFmt w:val="bullet"/>
+      <w:lvlText w:val="o"/>
+      <w:lvlJc w:val="left"/>
+      <w:pPr>
+        <w:ind w:left="3600" w:hanging="360"/>
+      </w:pPr>
+      <w:rPr>
+        <w:rFonts w:ascii="Courier New" w:hAnsi="Courier New" w:cs="Courier New" w:hint="default"/>
+      </w:rPr>
+    </w:lvl>
+    <w:lvl w:ilvl="5" w:tplc="08090005" w:tentative="1">
+      <w:start w:val="1"/>
+      <w:numFmt w:val="bullet"/>
+      <w:lvlText w:val=""/>
+      <w:lvlJc w:val="left"/>
+      <w:pPr>
+        <w:ind w:left="4320" w:hanging="360"/>
+      </w:pPr>
+      <w:rPr>
+        <w:rFonts w:ascii="Wingdings" w:hAnsi="Wingdings" w:hint="default"/>
+      </w:rPr>
+    </w:lvl>
+    <w:lvl w:ilvl="6" w:tplc="08090001" w:tentative="1">
+      <w:start w:val="1"/>
+      <w:numFmt w:val="bullet"/>
+      <w:lvlText w:val=""/>
+      <w:lvlJc w:val="left"/>
+      <w:pPr>
+        <w:ind w:left="5040" w:hanging="360"/>
+      </w:pPr>
+      <w:rPr>
+        <w:rFonts w:ascii="Symbol" w:hAnsi="Symbol" w:hint="default"/>
+      </w:rPr>
+    </w:lvl>
+    <w:lvl w:ilvl="7" w:tplc="08090003" w:tentative="1">
+      <w:start w:val="1"/>
+      <w:numFmt w:val="bullet"/>
+      <w:lvlText w:val="o"/>
+      <w:lvlJc w:val="left"/>
+      <w:pPr>
+        <w:ind w:left="5760" w:hanging="360"/>
+      </w:pPr>
+      <w:rPr>
+        <w:rFonts w:ascii="Courier New" w:hAnsi="Courier New" w:cs="Courier New" w:hint="default"/>
+      </w:rPr>
+    </w:lvl>
+    <w:lvl w:ilvl="8" w:tplc="08090005" w:tentative="1">
+      <w:start w:val="1"/>
+      <w:numFmt w:val="bullet"/>
+      <w:lvlText w:val=""/>
+      <w:lvlJc w:val="left"/>
+      <w:pPr>
+        <w:ind w:left="6480" w:hanging="360"/>
+      </w:pPr>
+      <w:rPr>
+        <w:rFonts w:ascii="Wingdings" w:hAnsi="Wingdings" w:hint="default"/>
+      </w:rPr>
+    </w:lvl>
+  </w:abstractNum>
+  <w:abstractNum w:abstractNumId="17">
+    <w:nsid w:val="5A3A26A0"/>
+    <w:multiLevelType w:val="hybridMultilevel"/>
+    <w:tmpl w:val="F8020642"/>
+    <w:lvl w:ilvl="0" w:tplc="0809000F">
+      <w:start w:val="1"/>
+      <w:numFmt w:val="decimal"/>
+      <w:lvlText w:val="%1."/>
+      <w:lvlJc w:val="left"/>
+      <w:pPr>
+        <w:ind w:left="720" w:hanging="360"/>
+      </w:pPr>
+    </w:lvl>
+    <w:lvl w:ilvl="1" w:tplc="08090019" w:tentative="1">
+      <w:start w:val="1"/>
+      <w:numFmt w:val="lowerLetter"/>
+      <w:lvlText w:val="%2."/>
+      <w:lvlJc w:val="left"/>
+      <w:pPr>
+        <w:ind w:left="1440" w:hanging="360"/>
+      </w:pPr>
+    </w:lvl>
+    <w:lvl w:ilvl="2" w:tplc="0809001B" w:tentative="1">
+      <w:start w:val="1"/>
+      <w:numFmt w:val="lowerRoman"/>
+      <w:lvlText w:val="%3."/>
+      <w:lvlJc w:val="right"/>
+      <w:pPr>
+        <w:ind w:left="2160" w:hanging="180"/>
+      </w:pPr>
+    </w:lvl>
+    <w:lvl w:ilvl="3" w:tplc="0809000F" w:tentative="1">
+      <w:start w:val="1"/>
+      <w:numFmt w:val="decimal"/>
+      <w:lvlText w:val="%4."/>
+      <w:lvlJc w:val="left"/>
+      <w:pPr>
+        <w:ind w:left="2880" w:hanging="360"/>
+      </w:pPr>
+    </w:lvl>
+    <w:lvl w:ilvl="4" w:tplc="08090019" w:tentative="1">
+      <w:start w:val="1"/>
+      <w:numFmt w:val="lowerLetter"/>
+      <w:lvlText w:val="%5."/>
+      <w:lvlJc w:val="left"/>
+      <w:pPr>
+        <w:ind w:left="3600" w:hanging="360"/>
+      </w:pPr>
+    </w:lvl>
+    <w:lvl w:ilvl="5" w:tplc="0809001B" w:tentative="1">
+      <w:start w:val="1"/>
+      <w:numFmt w:val="lowerRoman"/>
+      <w:lvlText w:val="%6."/>
+      <w:lvlJc w:val="right"/>
+      <w:pPr>
+        <w:ind w:left="4320" w:hanging="180"/>
+      </w:pPr>
+    </w:lvl>
+    <w:lvl w:ilvl="6" w:tplc="0809000F" w:tentative="1">
+      <w:start w:val="1"/>
+      <w:numFmt w:val="decimal"/>
+      <w:lvlText w:val="%7."/>
+      <w:lvlJc w:val="left"/>
+      <w:pPr>
+        <w:ind w:left="5040" w:hanging="360"/>
+      </w:pPr>
+    </w:lvl>
+    <w:lvl w:ilvl="7" w:tplc="08090019" w:tentative="1">
+      <w:start w:val="1"/>
+      <w:numFmt w:val="lowerLetter"/>
+      <w:lvlText w:val="%8."/>
+      <w:lvlJc w:val="left"/>
+      <w:pPr>
+        <w:ind w:left="5760" w:hanging="360"/>
+      </w:pPr>
+    </w:lvl>
+    <w:lvl w:ilvl="8" w:tplc="0809001B" w:tentative="1">
+      <w:start w:val="1"/>
+      <w:numFmt w:val="lowerRoman"/>
+      <w:lvlText w:val="%9."/>
+      <w:lvlJc w:val="right"/>
+      <w:pPr>
+        <w:ind w:left="6480" w:hanging="180"/>
+      </w:pPr>
+    </w:lvl>
+  </w:abstractNum>
+  <w:abstractNum w:abstractNumId="18">
     <w:nsid w:val="6B5036F7"/>
     <w:multiLevelType w:val="multilevel"/>
     <w:tmpl w:val="979CD12A"/>
@@ -5841,7 +8339,7 @@
       </w:rPr>
     </w:lvl>
   </w:abstractNum>
-  <w:abstractNum w:abstractNumId="13">
+  <w:abstractNum w:abstractNumId="19">
     <w:nsid w:val="6DF36368"/>
     <w:multiLevelType w:val="multilevel"/>
     <w:tmpl w:val="979CD12A"/>
@@ -5990,7 +8488,7 @@
       </w:rPr>
     </w:lvl>
   </w:abstractNum>
-  <w:abstractNum w:abstractNumId="14">
+  <w:abstractNum w:abstractNumId="20">
     <w:nsid w:val="71452E9E"/>
     <w:multiLevelType w:val="multilevel"/>
     <w:tmpl w:val="645CA4A2"/>
@@ -6139,7 +8637,120 @@
       </w:rPr>
     </w:lvl>
   </w:abstractNum>
-  <w:abstractNum w:abstractNumId="15">
+  <w:abstractNum w:abstractNumId="21">
+    <w:nsid w:val="749A7EAD"/>
+    <w:multiLevelType w:val="hybridMultilevel"/>
+    <w:tmpl w:val="FCFE4352"/>
+    <w:lvl w:ilvl="0" w:tplc="08090001">
+      <w:start w:val="1"/>
+      <w:numFmt w:val="bullet"/>
+      <w:lvlText w:val=""/>
+      <w:lvlJc w:val="left"/>
+      <w:pPr>
+        <w:ind w:left="720" w:hanging="360"/>
+      </w:pPr>
+      <w:rPr>
+        <w:rFonts w:ascii="Symbol" w:hAnsi="Symbol" w:hint="default"/>
+      </w:rPr>
+    </w:lvl>
+    <w:lvl w:ilvl="1" w:tplc="08090003" w:tentative="1">
+      <w:start w:val="1"/>
+      <w:numFmt w:val="bullet"/>
+      <w:lvlText w:val="o"/>
+      <w:lvlJc w:val="left"/>
+      <w:pPr>
+        <w:ind w:left="1440" w:hanging="360"/>
+      </w:pPr>
+      <w:rPr>
+        <w:rFonts w:ascii="Courier New" w:hAnsi="Courier New" w:cs="Courier New" w:hint="default"/>
+      </w:rPr>
+    </w:lvl>
+    <w:lvl w:ilvl="2" w:tplc="08090005" w:tentative="1">
+      <w:start w:val="1"/>
+      <w:numFmt w:val="bullet"/>
+      <w:lvlText w:val=""/>
+      <w:lvlJc w:val="left"/>
+      <w:pPr>
+        <w:ind w:left="2160" w:hanging="360"/>
+      </w:pPr>
+      <w:rPr>
+        <w:rFonts w:ascii="Wingdings" w:hAnsi="Wingdings" w:hint="default"/>
+      </w:rPr>
+    </w:lvl>
+    <w:lvl w:ilvl="3" w:tplc="08090001" w:tentative="1">
+      <w:start w:val="1"/>
+      <w:numFmt w:val="bullet"/>
+      <w:lvlText w:val=""/>
+      <w:lvlJc w:val="left"/>
+      <w:pPr>
+        <w:ind w:left="2880" w:hanging="360"/>
+      </w:pPr>
+      <w:rPr>
+        <w:rFonts w:ascii="Symbol" w:hAnsi="Symbol" w:hint="default"/>
+      </w:rPr>
+    </w:lvl>
+    <w:lvl w:ilvl="4" w:tplc="08090003" w:tentative="1">
+      <w:start w:val="1"/>
+      <w:numFmt w:val="bullet"/>
+      <w:lvlText w:val="o"/>
+      <w:lvlJc w:val="left"/>
+      <w:pPr>
+        <w:ind w:left="3600" w:hanging="360"/>
+      </w:pPr>
+      <w:rPr>
+        <w:rFonts w:ascii="Courier New" w:hAnsi="Courier New" w:cs="Courier New" w:hint="default"/>
+      </w:rPr>
+    </w:lvl>
+    <w:lvl w:ilvl="5" w:tplc="08090005" w:tentative="1">
+      <w:start w:val="1"/>
+      <w:numFmt w:val="bullet"/>
+      <w:lvlText w:val=""/>
+      <w:lvlJc w:val="left"/>
+      <w:pPr>
+        <w:ind w:left="4320" w:hanging="360"/>
+      </w:pPr>
+      <w:rPr>
+        <w:rFonts w:ascii="Wingdings" w:hAnsi="Wingdings" w:hint="default"/>
+      </w:rPr>
+    </w:lvl>
+    <w:lvl w:ilvl="6" w:tplc="08090001" w:tentative="1">
+      <w:start w:val="1"/>
+      <w:numFmt w:val="bullet"/>
+      <w:lvlText w:val=""/>
+      <w:lvlJc w:val="left"/>
+      <w:pPr>
+        <w:ind w:left="5040" w:hanging="360"/>
+      </w:pPr>
+      <w:rPr>
+        <w:rFonts w:ascii="Symbol" w:hAnsi="Symbol" w:hint="default"/>
+      </w:rPr>
+    </w:lvl>
+    <w:lvl w:ilvl="7" w:tplc="08090003" w:tentative="1">
+      <w:start w:val="1"/>
+      <w:numFmt w:val="bullet"/>
+      <w:lvlText w:val="o"/>
+      <w:lvlJc w:val="left"/>
+      <w:pPr>
+        <w:ind w:left="5760" w:hanging="360"/>
+      </w:pPr>
+      <w:rPr>
+        <w:rFonts w:ascii="Courier New" w:hAnsi="Courier New" w:cs="Courier New" w:hint="default"/>
+      </w:rPr>
+    </w:lvl>
+    <w:lvl w:ilvl="8" w:tplc="08090005" w:tentative="1">
+      <w:start w:val="1"/>
+      <w:numFmt w:val="bullet"/>
+      <w:lvlText w:val=""/>
+      <w:lvlJc w:val="left"/>
+      <w:pPr>
+        <w:ind w:left="6480" w:hanging="360"/>
+      </w:pPr>
+      <w:rPr>
+        <w:rFonts w:ascii="Wingdings" w:hAnsi="Wingdings" w:hint="default"/>
+      </w:rPr>
+    </w:lvl>
+  </w:abstractNum>
+  <w:abstractNum w:abstractNumId="22">
     <w:nsid w:val="770D0D89"/>
     <w:multiLevelType w:val="hybridMultilevel"/>
     <w:tmpl w:val="C354E902"/>
@@ -6253,54 +8864,83 @@
     </w:lvl>
   </w:abstractNum>
   <w:num w:numId="1">
+    <w:abstractNumId w:val="22"/>
+  </w:num>
+  <w:num w:numId="2">
+    <w:abstractNumId w:val="6"/>
+  </w:num>
+  <w:num w:numId="3">
+    <w:abstractNumId w:val="4"/>
+  </w:num>
+  <w:num w:numId="4">
+    <w:abstractNumId w:val="7"/>
+  </w:num>
+  <w:num w:numId="5">
+    <w:abstractNumId w:val="2"/>
+  </w:num>
+  <w:num w:numId="6">
+    <w:abstractNumId w:val="5"/>
+  </w:num>
+  <w:num w:numId="7">
+    <w:abstractNumId w:val="19"/>
+  </w:num>
+  <w:num w:numId="8">
+    <w:abstractNumId w:val="10"/>
+  </w:num>
+  <w:num w:numId="9">
+    <w:abstractNumId w:val="14"/>
+  </w:num>
+  <w:num w:numId="10">
+    <w:abstractNumId w:val="18"/>
+  </w:num>
+  <w:num w:numId="11">
+    <w:abstractNumId w:val="11"/>
+  </w:num>
+  <w:num w:numId="12">
+    <w:abstractNumId w:val="20"/>
+  </w:num>
+  <w:num w:numId="13">
+    <w:abstractNumId w:val="8"/>
+  </w:num>
+  <w:num w:numId="14">
     <w:abstractNumId w:val="15"/>
   </w:num>
-  <w:num w:numId="2">
+  <w:num w:numId="15">
+    <w:abstractNumId w:val="13"/>
+  </w:num>
+  <w:num w:numId="16">
+    <w:abstractNumId w:val="12"/>
+  </w:num>
+  <w:num w:numId="17">
+    <w:abstractNumId w:val="21"/>
+  </w:num>
+  <w:num w:numId="18">
     <w:abstractNumId w:val="3"/>
   </w:num>
-  <w:num w:numId="3">
+  <w:num w:numId="19">
+    <w:abstractNumId w:val="17"/>
+  </w:num>
+  <w:num w:numId="20">
+    <w:abstractNumId w:val="16"/>
+  </w:num>
+  <w:num w:numId="21">
+    <w:abstractNumId w:val="0"/>
+  </w:num>
+  <w:num w:numId="22">
+    <w:abstractNumId w:val="9"/>
+  </w:num>
+  <w:num w:numId="23">
     <w:abstractNumId w:val="1"/>
   </w:num>
-  <w:num w:numId="4">
-    <w:abstractNumId w:val="4"/>
-  </w:num>
-  <w:num w:numId="5">
-    <w:abstractNumId w:val="0"/>
-  </w:num>
-  <w:num w:numId="6">
-    <w:abstractNumId w:val="2"/>
-  </w:num>
-  <w:num w:numId="7">
-    <w:abstractNumId w:val="13"/>
-  </w:num>
-  <w:num w:numId="8">
-    <w:abstractNumId w:val="6"/>
-  </w:num>
-  <w:num w:numId="9">
-    <w:abstractNumId w:val="10"/>
-  </w:num>
-  <w:num w:numId="10">
-    <w:abstractNumId w:val="12"/>
-  </w:num>
-  <w:num w:numId="11">
-    <w:abstractNumId w:val="7"/>
-  </w:num>
-  <w:num w:numId="12">
-    <w:abstractNumId w:val="14"/>
-  </w:num>
-  <w:num w:numId="13">
-    <w:abstractNumId w:val="5"/>
-  </w:num>
-  <w:num w:numId="14">
-    <w:abstractNumId w:val="11"/>
-  </w:num>
-  <w:num w:numId="15">
-    <w:abstractNumId w:val="9"/>
-  </w:num>
-  <w:num w:numId="16">
-    <w:abstractNumId w:val="8"/>
-  </w:num>
 </w:numbering>
+</file>
+
+<file path=word/people.xml><?xml version="1.0" encoding="utf-8"?>
+<w15:people xmlns:wpc="http://schemas.microsoft.com/office/word/2010/wordprocessingCanvas" xmlns:mc="http://schemas.openxmlformats.org/markup-compatibility/2006" xmlns:o="urn:schemas-microsoft-com:office:office" xmlns:r="http://schemas.openxmlformats.org/officeDocument/2006/relationships" xmlns:m="http://schemas.openxmlformats.org/officeDocument/2006/math" xmlns:v="urn:schemas-microsoft-com:vml" xmlns:wp14="http://schemas.microsoft.com/office/word/2010/wordprocessingDrawing" xmlns:wp="http://schemas.openxmlformats.org/drawingml/2006/wordprocessingDrawing" xmlns:w10="urn:schemas-microsoft-com:office:word" xmlns:w="http://schemas.openxmlformats.org/wordprocessingml/2006/main" xmlns:w14="http://schemas.microsoft.com/office/word/2010/wordml" xmlns:w15="http://schemas.microsoft.com/office/word/2012/wordml" xmlns:wpg="http://schemas.microsoft.com/office/word/2010/wordprocessingGroup" xmlns:wpi="http://schemas.microsoft.com/office/word/2010/wordprocessingInk" xmlns:wne="http://schemas.microsoft.com/office/word/2006/wordml" xmlns:wps="http://schemas.microsoft.com/office/word/2010/wordprocessingShape" mc:Ignorable="w14 w15 wp14">
+  <w15:person w15:author="CASHMORE Jasper">
+    <w15:presenceInfo w15:providerId="None" w15:userId="CASHMORE Jasper"/>
+  </w15:person>
+</w15:people>
 </file>
 
 <file path=word/styles.xml><?xml version="1.0" encoding="utf-8"?>
@@ -7377,6 +10017,104 @@
     <w:basedOn w:val="DefaultParagraphFont"/>
     <w:rsid w:val="004F07A9"/>
   </w:style>
+  <w:style w:type="character" w:styleId="CommentReference">
+    <w:name w:val="annotation reference"/>
+    <w:basedOn w:val="DefaultParagraphFont"/>
+    <w:uiPriority w:val="99"/>
+    <w:semiHidden/>
+    <w:unhideWhenUsed/>
+    <w:rsid w:val="005F6DD4"/>
+    <w:rPr>
+      <w:sz w:val="16"/>
+      <w:szCs w:val="16"/>
+    </w:rPr>
+  </w:style>
+  <w:style w:type="paragraph" w:styleId="CommentText">
+    <w:name w:val="annotation text"/>
+    <w:basedOn w:val="Normal"/>
+    <w:link w:val="CommentTextChar"/>
+    <w:uiPriority w:val="99"/>
+    <w:semiHidden/>
+    <w:unhideWhenUsed/>
+    <w:rsid w:val="005F6DD4"/>
+    <w:pPr>
+      <w:spacing w:line="240" w:lineRule="auto"/>
+    </w:pPr>
+    <w:rPr>
+      <w:sz w:val="20"/>
+      <w:szCs w:val="20"/>
+    </w:rPr>
+  </w:style>
+  <w:style w:type="character" w:customStyle="1" w:styleId="CommentTextChar">
+    <w:name w:val="Comment Text Char"/>
+    <w:basedOn w:val="DefaultParagraphFont"/>
+    <w:link w:val="CommentText"/>
+    <w:uiPriority w:val="99"/>
+    <w:semiHidden/>
+    <w:rsid w:val="005F6DD4"/>
+    <w:rPr>
+      <w:sz w:val="20"/>
+      <w:szCs w:val="20"/>
+    </w:rPr>
+  </w:style>
+  <w:style w:type="paragraph" w:styleId="CommentSubject">
+    <w:name w:val="annotation subject"/>
+    <w:basedOn w:val="CommentText"/>
+    <w:next w:val="CommentText"/>
+    <w:link w:val="CommentSubjectChar"/>
+    <w:uiPriority w:val="99"/>
+    <w:semiHidden/>
+    <w:unhideWhenUsed/>
+    <w:rsid w:val="005F6DD4"/>
+    <w:rPr>
+      <w:b/>
+      <w:bCs/>
+    </w:rPr>
+  </w:style>
+  <w:style w:type="character" w:customStyle="1" w:styleId="CommentSubjectChar">
+    <w:name w:val="Comment Subject Char"/>
+    <w:basedOn w:val="CommentTextChar"/>
+    <w:link w:val="CommentSubject"/>
+    <w:uiPriority w:val="99"/>
+    <w:semiHidden/>
+    <w:rsid w:val="005F6DD4"/>
+    <w:rPr>
+      <w:b/>
+      <w:bCs/>
+      <w:sz w:val="20"/>
+      <w:szCs w:val="20"/>
+    </w:rPr>
+  </w:style>
+  <w:style w:type="paragraph" w:styleId="BalloonText">
+    <w:name w:val="Balloon Text"/>
+    <w:basedOn w:val="Normal"/>
+    <w:link w:val="BalloonTextChar"/>
+    <w:uiPriority w:val="99"/>
+    <w:semiHidden/>
+    <w:unhideWhenUsed/>
+    <w:rsid w:val="005F6DD4"/>
+    <w:pPr>
+      <w:spacing w:after="0" w:line="240" w:lineRule="auto"/>
+    </w:pPr>
+    <w:rPr>
+      <w:rFonts w:ascii="Segoe UI" w:hAnsi="Segoe UI" w:cs="Segoe UI"/>
+      <w:sz w:val="18"/>
+      <w:szCs w:val="18"/>
+    </w:rPr>
+  </w:style>
+  <w:style w:type="character" w:customStyle="1" w:styleId="BalloonTextChar">
+    <w:name w:val="Balloon Text Char"/>
+    <w:basedOn w:val="DefaultParagraphFont"/>
+    <w:link w:val="BalloonText"/>
+    <w:uiPriority w:val="99"/>
+    <w:semiHidden/>
+    <w:rsid w:val="005F6DD4"/>
+    <w:rPr>
+      <w:rFonts w:ascii="Segoe UI" w:hAnsi="Segoe UI" w:cs="Segoe UI"/>
+      <w:sz w:val="18"/>
+      <w:szCs w:val="18"/>
+    </w:rPr>
+  </w:style>
 </w:styles>
 </file>
 
@@ -7639,4 +10377,16 @@
     </a:ext>
   </a:extLst>
 </a:theme>
+</file>
+
+<file path=customXml/item1.xml><?xml version="1.0" encoding="utf-8"?>
+<b:Sources xmlns:b="http://schemas.openxmlformats.org/officeDocument/2006/bibliography" xmlns="http://schemas.openxmlformats.org/officeDocument/2006/bibliography" SelectedStyle="\APASixthEditionOfficeOnline.xsl" StyleName="APA" Version="6"/>
+</file>
+
+<file path=customXml/itemProps1.xml><?xml version="1.0" encoding="utf-8"?>
+<ds:datastoreItem xmlns:ds="http://schemas.openxmlformats.org/officeDocument/2006/customXml" ds:itemID="{CF3EA6B5-928A-4E3C-98EE-E52A2C21E5FC}">
+  <ds:schemaRefs>
+    <ds:schemaRef ds:uri="http://schemas.openxmlformats.org/officeDocument/2006/bibliography"/>
+  </ds:schemaRefs>
+</ds:datastoreItem>
 </file>
</xml_diff>